<commit_message>
Wyszukiwanie trasy + dip.
</commit_message>
<xml_diff>
--- a/docs/DIP.docx
+++ b/docs/DIP.docx
@@ -289,8 +289,6 @@
             <w:r>
               <w:t>8. (str.11</w:t>
             </w:r>
-            <w:bookmarkStart w:id="1" w:name="_GoBack"/>
-            <w:bookmarkEnd w:id="1"/>
             <w:r>
               <w:t>),</w:t>
             </w:r>
@@ -674,13 +672,13 @@
           <w:rStyle w:val="Wyrnieniedelikatne"/>
         </w:rPr>
       </w:pPr>
-      <w:bookmarkStart w:id="2" w:name="_Toc409390042"/>
-      <w:bookmarkStart w:id="3" w:name="_Toc481104498"/>
+      <w:bookmarkStart w:id="1" w:name="_Toc409390042"/>
+      <w:bookmarkStart w:id="2" w:name="_Toc481104498"/>
       <w:r>
         <w:t>Zatwierdzenia</w:t>
       </w:r>
+      <w:bookmarkEnd w:id="1"/>
       <w:bookmarkEnd w:id="2"/>
-      <w:bookmarkEnd w:id="3"/>
     </w:p>
     <w:p>
       <w:r>
@@ -2607,21 +2605,7 @@
             <w:rStyle w:val="Hipercze"/>
             <w:noProof/>
           </w:rPr>
-          <w:t>Ogólny plan p</w:t>
-        </w:r>
-        <w:r>
-          <w:rPr>
-            <w:rStyle w:val="Hipercze"/>
-            <w:noProof/>
-          </w:rPr>
-          <w:t>r</w:t>
-        </w:r>
-        <w:r>
-          <w:rPr>
-            <w:rStyle w:val="Hipercze"/>
-            <w:noProof/>
-          </w:rPr>
-          <w:t>ojektu</w:t>
+          <w:t>Ogólny plan projektu</w:t>
         </w:r>
         <w:r>
           <w:rPr>
@@ -3014,7 +2998,7 @@
             <w:noProof/>
             <w:webHidden/>
           </w:rPr>
-          <w:t>17</w:t>
+          <w:t>18</w:t>
         </w:r>
         <w:r>
           <w:rPr>
@@ -3102,7 +3086,7 @@
             <w:noProof/>
             <w:webHidden/>
           </w:rPr>
-          <w:t>17</w:t>
+          <w:t>18</w:t>
         </w:r>
         <w:r>
           <w:rPr>
@@ -3454,7 +3438,7 @@
             <w:noProof/>
             <w:webHidden/>
           </w:rPr>
-          <w:t>19</w:t>
+          <w:t>20</w:t>
         </w:r>
         <w:r>
           <w:rPr>
@@ -3630,7 +3614,7 @@
             <w:noProof/>
             <w:webHidden/>
           </w:rPr>
-          <w:t>20</w:t>
+          <w:t>21</w:t>
         </w:r>
         <w:r>
           <w:rPr>
@@ -3718,7 +3702,7 @@
             <w:noProof/>
             <w:webHidden/>
           </w:rPr>
-          <w:t>21</w:t>
+          <w:t>22</w:t>
         </w:r>
         <w:r>
           <w:rPr>
@@ -3806,7 +3790,7 @@
             <w:noProof/>
             <w:webHidden/>
           </w:rPr>
-          <w:t>22</w:t>
+          <w:t>23</w:t>
         </w:r>
         <w:r>
           <w:rPr>
@@ -3931,12 +3915,12 @@
       <w:pPr>
         <w:pStyle w:val="Nagwek1"/>
       </w:pPr>
-      <w:bookmarkStart w:id="4" w:name="_Toc481104499"/>
+      <w:bookmarkStart w:id="3" w:name="_Toc481104499"/>
       <w:r>
         <w:lastRenderedPageBreak/>
         <w:t>Cel dokumentu</w:t>
       </w:r>
-      <w:bookmarkEnd w:id="4"/>
+      <w:bookmarkEnd w:id="3"/>
     </w:p>
     <w:p>
       <w:pPr>
@@ -4316,14 +4300,14 @@
       <w:pPr>
         <w:pStyle w:val="Nagwek1"/>
       </w:pPr>
-      <w:bookmarkStart w:id="5" w:name="_Toc481104500"/>
+      <w:bookmarkStart w:id="4" w:name="_Toc481104500"/>
       <w:r>
         <w:t>Tło projektu – otocze</w:t>
       </w:r>
       <w:r>
         <w:t>nie-przyczyna jego procedownia</w:t>
       </w:r>
-      <w:bookmarkEnd w:id="5"/>
+      <w:bookmarkEnd w:id="4"/>
     </w:p>
     <w:p>
       <w:pPr>
@@ -4530,7 +4514,7 @@
       <w:pPr>
         <w:pStyle w:val="Nagwek1"/>
       </w:pPr>
-      <w:bookmarkStart w:id="6" w:name="_Toc481104501"/>
+      <w:bookmarkStart w:id="5" w:name="_Toc481104501"/>
       <w:r>
         <w:lastRenderedPageBreak/>
         <w:t>Cele projektu oraz mierza</w:t>
@@ -4538,17 +4522,17 @@
       <w:r>
         <w:t>lne wskaźniki realizacji celów</w:t>
       </w:r>
+      <w:bookmarkEnd w:id="5"/>
+    </w:p>
+    <w:p>
+      <w:pPr>
+        <w:pStyle w:val="Nagwek2"/>
+      </w:pPr>
+      <w:bookmarkStart w:id="6" w:name="_Toc481104502"/>
+      <w:r>
+        <w:t>Cel ogólny</w:t>
+      </w:r>
       <w:bookmarkEnd w:id="6"/>
-    </w:p>
-    <w:p>
-      <w:pPr>
-        <w:pStyle w:val="Nagwek2"/>
-      </w:pPr>
-      <w:bookmarkStart w:id="7" w:name="_Toc481104502"/>
-      <w:r>
-        <w:t>Cel ogólny</w:t>
-      </w:r>
-      <w:bookmarkEnd w:id="7"/>
     </w:p>
     <w:tbl>
       <w:tblPr>
@@ -4865,11 +4849,11 @@
       <w:pPr>
         <w:pStyle w:val="Nagwek2"/>
       </w:pPr>
-      <w:bookmarkStart w:id="8" w:name="_Toc481104503"/>
+      <w:bookmarkStart w:id="7" w:name="_Toc481104503"/>
       <w:r>
         <w:t>Cel bezpośredni</w:t>
       </w:r>
-      <w:bookmarkEnd w:id="8"/>
+      <w:bookmarkEnd w:id="7"/>
     </w:p>
     <w:tbl>
       <w:tblPr>
@@ -5071,11 +5055,11 @@
       <w:pPr>
         <w:pStyle w:val="Nagwek2"/>
       </w:pPr>
-      <w:bookmarkStart w:id="9" w:name="_Toc481104504"/>
+      <w:bookmarkStart w:id="8" w:name="_Toc481104504"/>
       <w:r>
         <w:t>Cel produktowy</w:t>
       </w:r>
-      <w:bookmarkEnd w:id="9"/>
+      <w:bookmarkEnd w:id="8"/>
     </w:p>
     <w:p>
       <w:pPr>
@@ -5141,11 +5125,11 @@
       <w:pPr>
         <w:pStyle w:val="Nagwek2"/>
       </w:pPr>
-      <w:bookmarkStart w:id="10" w:name="_Toc481104505"/>
+      <w:bookmarkStart w:id="9" w:name="_Toc481104505"/>
       <w:r>
         <w:t>Cel proceduralny</w:t>
       </w:r>
-      <w:bookmarkEnd w:id="10"/>
+      <w:bookmarkEnd w:id="9"/>
     </w:p>
     <w:p>
       <w:pPr>
@@ -5241,11 +5225,11 @@
       <w:pPr>
         <w:pStyle w:val="Nagwek1"/>
       </w:pPr>
-      <w:bookmarkStart w:id="11" w:name="_Toc481104506"/>
+      <w:bookmarkStart w:id="10" w:name="_Toc481104506"/>
       <w:r>
         <w:t>Zakres, wyłączenia, interfejsy</w:t>
       </w:r>
-      <w:bookmarkEnd w:id="11"/>
+      <w:bookmarkEnd w:id="10"/>
     </w:p>
     <w:p>
       <w:pPr>
@@ -5689,14 +5673,14 @@
       <w:pPr>
         <w:pStyle w:val="Nagwek1"/>
       </w:pPr>
-      <w:bookmarkStart w:id="12" w:name="_Toc481104507"/>
+      <w:bookmarkStart w:id="11" w:name="_Toc481104507"/>
       <w:r>
         <w:t>Najważniejsze produ</w:t>
       </w:r>
       <w:r>
         <w:t>kty techniczne i ich parametry</w:t>
       </w:r>
-      <w:bookmarkEnd w:id="12"/>
+      <w:bookmarkEnd w:id="11"/>
     </w:p>
     <w:p>
       <w:pPr>
@@ -5849,11 +5833,11 @@
       <w:pPr>
         <w:pStyle w:val="Nagwek1"/>
       </w:pPr>
-      <w:bookmarkStart w:id="13" w:name="_Toc481104508"/>
+      <w:bookmarkStart w:id="12" w:name="_Toc481104508"/>
       <w:r>
         <w:t>Ograniczenia i założenia</w:t>
       </w:r>
-      <w:bookmarkEnd w:id="13"/>
+      <w:bookmarkEnd w:id="12"/>
     </w:p>
     <w:p>
       <w:pPr>
@@ -6224,11 +6208,11 @@
       <w:pPr>
         <w:pStyle w:val="Nagwek1"/>
       </w:pPr>
-      <w:bookmarkStart w:id="14" w:name="_Toc481104509"/>
+      <w:bookmarkStart w:id="13" w:name="_Toc481104509"/>
       <w:r>
         <w:t>Formuła realizacyjna projektu</w:t>
       </w:r>
-      <w:bookmarkEnd w:id="14"/>
+      <w:bookmarkEnd w:id="13"/>
     </w:p>
     <w:p>
       <w:pPr>
@@ -6282,7 +6266,7 @@
       <w:pPr>
         <w:pStyle w:val="Nagwek1"/>
       </w:pPr>
-      <w:bookmarkStart w:id="15" w:name="_Toc481104510"/>
+      <w:bookmarkStart w:id="14" w:name="_Toc481104510"/>
       <w:r>
         <w:lastRenderedPageBreak/>
         <w:t>St</w:t>
@@ -6290,49 +6274,49 @@
       <w:r>
         <w:t>ruktura organizacyjna projektu</w:t>
       </w:r>
+      <w:bookmarkEnd w:id="14"/>
+    </w:p>
+    <w:p>
+      <w:pPr>
+        <w:jc w:val="both"/>
+        <w:rPr>
+          <w:sz w:val="24"/>
+          <w:szCs w:val="24"/>
+        </w:rPr>
+      </w:pPr>
+      <w:r>
+        <w:rPr>
+          <w:sz w:val="24"/>
+          <w:szCs w:val="24"/>
+        </w:rPr>
+        <w:t>Wyszczególniona zostanie rola przewodniczącego jednoosobowego komitetu sterującego. Osoba ta będzie podejmować decyzje strategiczne oraz posiadać całkowitą odpowiedzialność za wyniki projektu.</w:t>
+      </w:r>
+    </w:p>
+    <w:p>
+      <w:pPr>
+        <w:jc w:val="both"/>
+        <w:rPr>
+          <w:sz w:val="24"/>
+          <w:szCs w:val="24"/>
+        </w:rPr>
+      </w:pPr>
+      <w:r>
+        <w:rPr>
+          <w:sz w:val="24"/>
+          <w:szCs w:val="24"/>
+        </w:rPr>
+        <w:t>Od strony realizacyjnej wybrany zostanie kierownik projektu, który zapewni, że projekt wytworzy zdeklarowane produkty zgodnie z przyjętymi założeniami. Do jego zadań będzie należało podejmowanie decyzji, koordynacja i kontrola prac. Pozostałe osoby wejdą w skład zespołu technicznego, którzy wykonywać będą zaplanowane zadania projektowe.</w:t>
+      </w:r>
+    </w:p>
+    <w:p>
+      <w:pPr>
+        <w:pStyle w:val="Nagwek2"/>
+      </w:pPr>
+      <w:bookmarkStart w:id="15" w:name="_Toc481104511"/>
+      <w:r>
+        <w:t>Role w projekcie</w:t>
+      </w:r>
       <w:bookmarkEnd w:id="15"/>
-    </w:p>
-    <w:p>
-      <w:pPr>
-        <w:jc w:val="both"/>
-        <w:rPr>
-          <w:sz w:val="24"/>
-          <w:szCs w:val="24"/>
-        </w:rPr>
-      </w:pPr>
-      <w:r>
-        <w:rPr>
-          <w:sz w:val="24"/>
-          <w:szCs w:val="24"/>
-        </w:rPr>
-        <w:t>Wyszczególniona zostanie rola przewodniczącego jednoosobowego komitetu sterującego. Osoba ta będzie podejmować decyzje strategiczne oraz posiadać całkowitą odpowiedzialność za wyniki projektu.</w:t>
-      </w:r>
-    </w:p>
-    <w:p>
-      <w:pPr>
-        <w:jc w:val="both"/>
-        <w:rPr>
-          <w:sz w:val="24"/>
-          <w:szCs w:val="24"/>
-        </w:rPr>
-      </w:pPr>
-      <w:r>
-        <w:rPr>
-          <w:sz w:val="24"/>
-          <w:szCs w:val="24"/>
-        </w:rPr>
-        <w:t>Od strony realizacyjnej wybrany zostanie kierownik projektu, który zapewni, że projekt wytworzy zdeklarowane produkty zgodnie z przyjętymi założeniami. Do jego zadań będzie należało podejmowanie decyzji, koordynacja i kontrola prac. Pozostałe osoby wejdą w skład zespołu technicznego, którzy wykonywać będą zaplanowane zadania projektowe.</w:t>
-      </w:r>
-    </w:p>
-    <w:p>
-      <w:pPr>
-        <w:pStyle w:val="Nagwek2"/>
-      </w:pPr>
-      <w:bookmarkStart w:id="16" w:name="_Toc481104511"/>
-      <w:r>
-        <w:t>Role w projekcie</w:t>
-      </w:r>
-      <w:bookmarkEnd w:id="16"/>
     </w:p>
     <w:p>
       <w:pPr>
@@ -6525,8 +6509,15 @@
       <w:r>
         <w:rPr>
           <w:sz w:val="24"/>
-        </w:rPr>
-        <w:t>Frontend developer – inż. Mateusz Piwowarczyk, inż. Maciej Wolański. Osoby odpowiedzialne za implementację szaty graficznej portalu, zarządzanie widokami, stylami oraz spełnieniem wymagań responsywności portalu.</w:t>
+          <w:lang w:val="en-US"/>
+        </w:rPr>
+        <w:t xml:space="preserve">Frontend developer – inż. Mateusz Piwowarczyk, inż. </w:t>
+      </w:r>
+      <w:r>
+        <w:rPr>
+          <w:sz w:val="24"/>
+        </w:rPr>
+        <w:t>Maciej Wolański. Osoby odpowiedzialne za implementację szaty graficznej portalu, zarządzanie widokami, stylami oraz spełnieniem wymagań responsywności portalu.</w:t>
       </w:r>
     </w:p>
     <w:p>
@@ -6544,14 +6535,22 @@
       <w:r>
         <w:rPr>
           <w:sz w:val="24"/>
+          <w:lang w:val="en-US"/>
         </w:rPr>
         <w:t>Backend developer – inż</w:t>
       </w:r>
       <w:r>
         <w:rPr>
           <w:sz w:val="24"/>
-        </w:rPr>
-        <w:t>. Mateusz Sus. Osoba odpowiedzialna</w:t>
+          <w:lang w:val="en-US"/>
+        </w:rPr>
+        <w:t xml:space="preserve">. Mateusz Sus. </w:t>
+      </w:r>
+      <w:r>
+        <w:rPr>
+          <w:sz w:val="24"/>
+        </w:rPr>
+        <w:t>Osoba odpowiedzialna</w:t>
       </w:r>
       <w:r>
         <w:rPr>
@@ -6608,7 +6607,7 @@
       <w:pPr>
         <w:pStyle w:val="Nagwek1"/>
       </w:pPr>
-      <w:bookmarkStart w:id="17" w:name="_Toc481104512"/>
+      <w:bookmarkStart w:id="16" w:name="_Toc481104512"/>
       <w:r>
         <w:lastRenderedPageBreak/>
         <w:t>Ogólne uzasadnienie biznesowe i oczekiwane korzyści biznes</w:t>
@@ -6616,65 +6615,65 @@
       <w:r>
         <w:t>owe</w:t>
       </w:r>
+      <w:bookmarkEnd w:id="16"/>
+    </w:p>
+    <w:p>
+      <w:pPr>
+        <w:jc w:val="both"/>
+        <w:rPr>
+          <w:sz w:val="24"/>
+          <w:szCs w:val="24"/>
+        </w:rPr>
+      </w:pPr>
+      <w:r>
+        <w:rPr>
+          <w:sz w:val="24"/>
+          <w:szCs w:val="24"/>
+        </w:rPr>
+        <w:t>Dostrzeżono niszę rynkową wśród dostępnych aplikacji webowych i mobilnych na przecięciu dwóch związanych ze zdrowym stylem życia segmentów rynku. Pierwszy segment dotyczy planowania tras rowerowych, a drugi jest związany z popularnymi ostatnio aplikacjami monitorującymi stan powietrza pod względem zanieczyszczeń. Nie znaleziono żadnej aplikacji łączącej funkcjonalności z tych dwóch dziedzin, natomiast grupy osób korzystających z obu wspomnianych typów aplikacji mają zbieżne cele oraz mogą się w znaczącym stopniu ze sobą pokrywać.</w:t>
+      </w:r>
+    </w:p>
+    <w:p>
+      <w:pPr>
+        <w:jc w:val="both"/>
+        <w:rPr>
+          <w:sz w:val="24"/>
+          <w:szCs w:val="24"/>
+        </w:rPr>
+      </w:pPr>
+      <w:r>
+        <w:rPr>
+          <w:sz w:val="24"/>
+          <w:szCs w:val="24"/>
+        </w:rPr>
+        <w:t>Po zdobyciu popularności rynku darmową aplikacją można uzupełnić aplikację o reklamy lub płatną wersję zawierającą nowe funkcjonalności dla bardziej wymagających klientów.</w:t>
+      </w:r>
+    </w:p>
+    <w:p>
+      <w:pPr>
+        <w:jc w:val="both"/>
+        <w:rPr>
+          <w:sz w:val="24"/>
+          <w:szCs w:val="24"/>
+        </w:rPr>
+      </w:pPr>
+      <w:r>
+        <w:rPr>
+          <w:sz w:val="24"/>
+          <w:szCs w:val="24"/>
+        </w:rPr>
+        <w:t>Projekt oferuje możliwość redukcji ekspozycji rowerzystów na zanieczyszczenia powietrza. Powstająca aplikacja webowa oraz jej rozpowszechnienie zwiększy świadomość społeczną w zakresie szkodliwości nadmiernego wdychania zanieczyszczeń powietrza, nawet podczas uprawiania zdrowej aktywności fizycznej.</w:t>
+      </w:r>
+    </w:p>
+    <w:p>
+      <w:pPr>
+        <w:pStyle w:val="Nagwek1"/>
+      </w:pPr>
+      <w:bookmarkStart w:id="17" w:name="_Toc481104513"/>
+      <w:r>
+        <w:t>Rejestr ryzyka</w:t>
+      </w:r>
       <w:bookmarkEnd w:id="17"/>
-    </w:p>
-    <w:p>
-      <w:pPr>
-        <w:jc w:val="both"/>
-        <w:rPr>
-          <w:sz w:val="24"/>
-          <w:szCs w:val="24"/>
-        </w:rPr>
-      </w:pPr>
-      <w:r>
-        <w:rPr>
-          <w:sz w:val="24"/>
-          <w:szCs w:val="24"/>
-        </w:rPr>
-        <w:t>Dostrzeżono niszę rynkową wśród dostępnych aplikacji webowych i mobilnych na przecięciu dwóch związanych ze zdrowym stylem życia segmentów rynku. Pierwszy segment dotyczy planowania tras rowerowych, a drugi jest związany z popularnymi ostatnio aplikacjami monitorującymi stan powietrza pod względem zanieczyszczeń. Nie znaleziono żadnej aplikacji łączącej funkcjonalności z tych dwóch dziedzin, natomiast grupy osób korzystających z obu wspomnianych typów aplikacji mają zbieżne cele oraz mogą się w znaczącym stopniu ze sobą pokrywać.</w:t>
-      </w:r>
-    </w:p>
-    <w:p>
-      <w:pPr>
-        <w:jc w:val="both"/>
-        <w:rPr>
-          <w:sz w:val="24"/>
-          <w:szCs w:val="24"/>
-        </w:rPr>
-      </w:pPr>
-      <w:r>
-        <w:rPr>
-          <w:sz w:val="24"/>
-          <w:szCs w:val="24"/>
-        </w:rPr>
-        <w:t>Po zdobyciu popularności rynku darmową aplikacją można uzupełnić aplikację o reklamy lub płatną wersję zawierającą nowe funkcjonalności dla bardziej wymagających klientów.</w:t>
-      </w:r>
-    </w:p>
-    <w:p>
-      <w:pPr>
-        <w:jc w:val="both"/>
-        <w:rPr>
-          <w:sz w:val="24"/>
-          <w:szCs w:val="24"/>
-        </w:rPr>
-      </w:pPr>
-      <w:r>
-        <w:rPr>
-          <w:sz w:val="24"/>
-          <w:szCs w:val="24"/>
-        </w:rPr>
-        <w:t>Projekt oferuje możliwość redukcji ekspozycji rowerzystów na zanieczyszczenia powietrza. Powstająca aplikacja webowa oraz jej rozpowszechnienie zwiększy świadomość społeczną w zakresie szkodliwości nadmiernego wdychania zanieczyszczeń powietrza, nawet podczas uprawiania zdrowej aktywności fizycznej.</w:t>
-      </w:r>
-    </w:p>
-    <w:p>
-      <w:pPr>
-        <w:pStyle w:val="Nagwek1"/>
-      </w:pPr>
-      <w:bookmarkStart w:id="18" w:name="_Toc481104513"/>
-      <w:r>
-        <w:t>Rejestr ryzyka</w:t>
-      </w:r>
-      <w:bookmarkEnd w:id="18"/>
     </w:p>
     <w:p>
       <w:pPr>
@@ -7687,14 +7686,7 @@
                 <w:sz w:val="24"/>
                 <w:szCs w:val="24"/>
               </w:rPr>
-              <w:t>Pojawienie się konkurencyjnej aplikacji działającej a</w:t>
-            </w:r>
-            <w:r>
-              <w:rPr>
-                <w:sz w:val="24"/>
-                <w:szCs w:val="24"/>
-              </w:rPr>
-              <w:t>ktywnie na wybranych obszarach</w:t>
+              <w:t>Pojawienie się konkurencyjnej aplikacji działającej aktywnie na wybranych obszarach</w:t>
             </w:r>
           </w:p>
         </w:tc>
@@ -7830,11 +7822,11 @@
       <w:pPr>
         <w:pStyle w:val="Nagwek1"/>
       </w:pPr>
-      <w:bookmarkStart w:id="19" w:name="_Toc481104514"/>
+      <w:bookmarkStart w:id="18" w:name="_Toc481104514"/>
       <w:r>
         <w:t>Wymagania jakościowe klienta</w:t>
       </w:r>
-      <w:bookmarkEnd w:id="19"/>
+      <w:bookmarkEnd w:id="18"/>
     </w:p>
     <w:p>
       <w:pPr>
@@ -7928,44 +7920,44 @@
       <w:pPr>
         <w:pStyle w:val="Nagwek1"/>
       </w:pPr>
-      <w:bookmarkStart w:id="20" w:name="_Toc481104515"/>
+      <w:bookmarkStart w:id="19" w:name="_Toc481104515"/>
       <w:r>
         <w:t>Ogólny plan projektu</w:t>
       </w:r>
+      <w:bookmarkEnd w:id="19"/>
+    </w:p>
+    <w:p>
+      <w:pPr>
+        <w:jc w:val="both"/>
+        <w:rPr>
+          <w:sz w:val="24"/>
+          <w:szCs w:val="24"/>
+        </w:rPr>
+      </w:pPr>
+      <w:r>
+        <w:rPr>
+          <w:sz w:val="24"/>
+          <w:szCs w:val="24"/>
+        </w:rPr>
+        <w:t xml:space="preserve">Pierwszym etapem realizacji projektu będzie wyspecyfikowanie założeń i stworzenie Dokumentu Inicjującego Projekt. Odbędzie się ona do 17 marca 2017r. W ramach tego etapu zostanie wykonany plan realizacji, harmonogram, podział na zadania i kamienie milowe. Ustalone zostaną zasoby i ryzyka. </w:t>
+      </w:r>
+      <w:r>
+        <w:rPr>
+          <w:sz w:val="24"/>
+          <w:szCs w:val="24"/>
+        </w:rPr>
+        <w:t>Następnie zostaną ustalone i zdefiniowane zasoby oraz oszacowanie ryzyk.</w:t>
+      </w:r>
+    </w:p>
+    <w:p>
+      <w:pPr>
+        <w:pStyle w:val="Nagwek2"/>
+      </w:pPr>
+      <w:bookmarkStart w:id="20" w:name="_Toc481104516"/>
+      <w:r>
+        <w:t>Podział na kamienie milowe</w:t>
+      </w:r>
       <w:bookmarkEnd w:id="20"/>
-    </w:p>
-    <w:p>
-      <w:pPr>
-        <w:jc w:val="both"/>
-        <w:rPr>
-          <w:sz w:val="24"/>
-          <w:szCs w:val="24"/>
-        </w:rPr>
-      </w:pPr>
-      <w:r>
-        <w:rPr>
-          <w:sz w:val="24"/>
-          <w:szCs w:val="24"/>
-        </w:rPr>
-        <w:t xml:space="preserve">Pierwszym etapem realizacji projektu będzie wyspecyfikowanie założeń i stworzenie Dokumentu Inicjującego Projekt. Odbędzie się ona do 17 marca 2017r. W ramach tego etapu zostanie wykonany plan realizacji, harmonogram, podział na zadania i kamienie milowe. Ustalone zostaną zasoby i ryzyka. </w:t>
-      </w:r>
-      <w:r>
-        <w:rPr>
-          <w:sz w:val="24"/>
-          <w:szCs w:val="24"/>
-        </w:rPr>
-        <w:t>Następnie zostaną ustalone i zdefiniowane zasoby oraz oszacowanie ryzyk.</w:t>
-      </w:r>
-    </w:p>
-    <w:p>
-      <w:pPr>
-        <w:pStyle w:val="Nagwek2"/>
-      </w:pPr>
-      <w:bookmarkStart w:id="21" w:name="_Toc481104516"/>
-      <w:r>
-        <w:t>Podział na kamienie milowe</w:t>
-      </w:r>
-      <w:bookmarkEnd w:id="21"/>
     </w:p>
     <w:tbl>
       <w:tblPr>
@@ -8069,7 +8061,10 @@
           </w:tcPr>
           <w:p>
             <w:r>
-              <w:t>28.04.2017r.</w:t>
+              <w:t>19.05</w:t>
+            </w:r>
+            <w:r>
+              <w:t>.2017r.</w:t>
             </w:r>
           </w:p>
         </w:tc>
@@ -8111,7 +8106,15 @@
           </w:tcPr>
           <w:p>
             <w:r>
-              <w:t>19.04.2017r.</w:t>
+              <w:t>26</w:t>
+            </w:r>
+            <w:bookmarkStart w:id="21" w:name="_GoBack"/>
+            <w:bookmarkEnd w:id="21"/>
+            <w:r>
+              <w:t>.05</w:t>
+            </w:r>
+            <w:r>
+              <w:t>.2017r.</w:t>
             </w:r>
           </w:p>
         </w:tc>
@@ -8154,10 +8157,7 @@
         <w:pStyle w:val="Nagwek2"/>
       </w:pPr>
       <w:r>
-        <w:t>Sprint review meeting</w:t>
-      </w:r>
-      <w:r>
-        <w:t>s</w:t>
+        <w:t>Sprint review meetings</w:t>
       </w:r>
     </w:p>
     <w:p>
@@ -8176,13 +8176,7 @@
         <w:pStyle w:val="Nagwek3"/>
       </w:pPr>
       <w:r>
-        <w:t>Milestone 1 Review Meeting (</w:t>
-      </w:r>
-      <w:r>
-        <w:t>21.04.2017r.</w:t>
-      </w:r>
-      <w:r>
-        <w:t>)</w:t>
+        <w:t>Milestone 1 Review Meeting (21.04.2017r.)</w:t>
       </w:r>
     </w:p>
     <w:p>
@@ -8246,7 +8240,13 @@
         <w:jc w:val="both"/>
       </w:pPr>
       <w:r>
-        <w:t>Do realizacji w ramach Milestone 2 zostały wybrane zadania:</w:t>
+        <w:t>Do realizacji w ramach Milestone 2</w:t>
+      </w:r>
+      <w:r>
+        <w:t>.</w:t>
+      </w:r>
+      <w:r>
+        <w:t xml:space="preserve"> zostały wybrane zadania:</w:t>
       </w:r>
     </w:p>
     <w:p>
@@ -8299,14 +8299,13 @@
         <w:pStyle w:val="Nagwek3"/>
       </w:pPr>
       <w:r>
-        <w:t>Milestone 2 Review Meeting (28.04.2017r.)</w:t>
-      </w:r>
-    </w:p>
-    <w:p>
-      <w:r>
-        <w:t>-</w:t>
-      </w:r>
-    </w:p>
+        <w:t>Milestone 2 Review Meeting (18.05</w:t>
+      </w:r>
+      <w:r>
+        <w:t>.2017r.)</w:t>
+      </w:r>
+    </w:p>
+    <w:p/>
     <w:p>
       <w:pPr>
         <w:pStyle w:val="Nagwek2"/>
@@ -8667,27 +8666,14 @@
       <w:r>
         <w:t xml:space="preserve">Rysunek </w:t>
       </w:r>
-      <w:r>
-        <w:fldChar w:fldCharType="begin"/>
-      </w:r>
-      <w:r>
-        <w:instrText xml:space="preserve"> SEQ Rysunek \* ARABIC </w:instrText>
-      </w:r>
-      <w:r>
-        <w:fldChar w:fldCharType="separate"/>
-      </w:r>
-      <w:r>
-        <w:rPr>
-          <w:noProof/>
-        </w:rPr>
-        <w:t>1</w:t>
-      </w:r>
-      <w:r>
-        <w:rPr>
-          <w:noProof/>
-        </w:rPr>
-        <w:fldChar w:fldCharType="end"/>
-      </w:r>
+      <w:fldSimple w:instr=" SEQ Rysunek \* ARABIC ">
+        <w:r>
+          <w:rPr>
+            <w:noProof/>
+          </w:rPr>
+          <w:t>1</w:t>
+        </w:r>
+      </w:fldSimple>
       <w:r>
         <w:t xml:space="preserve"> Harmonogram projektu w postaci diagramu Gantta</w:t>
       </w:r>
@@ -9363,27 +9349,14 @@
       <w:r>
         <w:t xml:space="preserve">Rysunek </w:t>
       </w:r>
-      <w:r>
-        <w:fldChar w:fldCharType="begin"/>
-      </w:r>
-      <w:r>
-        <w:instrText xml:space="preserve"> SEQ Rysunek \* ARABIC </w:instrText>
-      </w:r>
-      <w:r>
-        <w:fldChar w:fldCharType="separate"/>
-      </w:r>
-      <w:r>
-        <w:rPr>
-          <w:noProof/>
-        </w:rPr>
-        <w:t>2</w:t>
-      </w:r>
-      <w:r>
-        <w:rPr>
-          <w:noProof/>
-        </w:rPr>
-        <w:fldChar w:fldCharType="end"/>
-      </w:r>
+      <w:fldSimple w:instr=" SEQ Rysunek \* ARABIC ">
+        <w:r>
+          <w:rPr>
+            <w:noProof/>
+          </w:rPr>
+          <w:t>2</w:t>
+        </w:r>
+      </w:fldSimple>
       <w:r>
         <w:t xml:space="preserve"> Interfejs podglądu obszaru wyszukiwania tras.</w:t>
       </w:r>
@@ -9520,27 +9493,14 @@
       <w:r>
         <w:t xml:space="preserve">Rysunek </w:t>
       </w:r>
-      <w:r>
-        <w:fldChar w:fldCharType="begin"/>
-      </w:r>
-      <w:r>
-        <w:instrText xml:space="preserve"> SEQ Rysunek \* ARABIC </w:instrText>
-      </w:r>
-      <w:r>
-        <w:fldChar w:fldCharType="separate"/>
-      </w:r>
-      <w:r>
-        <w:rPr>
-          <w:noProof/>
-        </w:rPr>
-        <w:t>3</w:t>
-      </w:r>
-      <w:r>
-        <w:rPr>
-          <w:noProof/>
-        </w:rPr>
-        <w:fldChar w:fldCharType="end"/>
-      </w:r>
+      <w:fldSimple w:instr=" SEQ Rysunek \* ARABIC ">
+        <w:r>
+          <w:rPr>
+            <w:noProof/>
+          </w:rPr>
+          <w:t>3</w:t>
+        </w:r>
+      </w:fldSimple>
       <w:bookmarkEnd w:id="30"/>
       <w:r>
         <w:t xml:space="preserve"> Diagram przypadków użycia.</w:t>
@@ -9686,27 +9646,14 @@
       <w:r>
         <w:t xml:space="preserve">Rysunek </w:t>
       </w:r>
-      <w:r>
-        <w:fldChar w:fldCharType="begin"/>
-      </w:r>
-      <w:r>
-        <w:instrText xml:space="preserve"> SEQ Rysunek \* ARABIC </w:instrText>
-      </w:r>
-      <w:r>
-        <w:fldChar w:fldCharType="separate"/>
-      </w:r>
-      <w:r>
-        <w:rPr>
-          <w:noProof/>
-        </w:rPr>
-        <w:t>4</w:t>
-      </w:r>
-      <w:r>
-        <w:rPr>
-          <w:noProof/>
-        </w:rPr>
-        <w:fldChar w:fldCharType="end"/>
-      </w:r>
+      <w:fldSimple w:instr=" SEQ Rysunek \* ARABIC ">
+        <w:r>
+          <w:rPr>
+            <w:noProof/>
+          </w:rPr>
+          <w:t>4</w:t>
+        </w:r>
+      </w:fldSimple>
       <w:bookmarkEnd w:id="33"/>
       <w:r>
         <w:t xml:space="preserve"> Model informacyjny.</w:t>
@@ -10254,27 +10201,14 @@
       <w:r>
         <w:t xml:space="preserve">Rysunek </w:t>
       </w:r>
-      <w:r>
-        <w:fldChar w:fldCharType="begin"/>
-      </w:r>
-      <w:r>
-        <w:instrText xml:space="preserve"> SEQ Rysunek \* ARABIC </w:instrText>
-      </w:r>
-      <w:r>
-        <w:fldChar w:fldCharType="separate"/>
-      </w:r>
-      <w:r>
-        <w:rPr>
-          <w:noProof/>
-        </w:rPr>
-        <w:t>5</w:t>
-      </w:r>
-      <w:r>
-        <w:rPr>
-          <w:noProof/>
-        </w:rPr>
-        <w:fldChar w:fldCharType="end"/>
-      </w:r>
+      <w:fldSimple w:instr=" SEQ Rysunek \* ARABIC ">
+        <w:r>
+          <w:rPr>
+            <w:noProof/>
+          </w:rPr>
+          <w:t>5</w:t>
+        </w:r>
+      </w:fldSimple>
       <w:r>
         <w:t xml:space="preserve"> Szczegółowy diagram pakietów.</w:t>
       </w:r>
@@ -10361,27 +10295,14 @@
       <w:r>
         <w:t xml:space="preserve">Rysunek </w:t>
       </w:r>
-      <w:r>
-        <w:fldChar w:fldCharType="begin"/>
-      </w:r>
-      <w:r>
-        <w:instrText xml:space="preserve"> SEQ Rysunek \* ARABIC </w:instrText>
-      </w:r>
-      <w:r>
-        <w:fldChar w:fldCharType="separate"/>
-      </w:r>
-      <w:r>
-        <w:rPr>
-          <w:noProof/>
-        </w:rPr>
-        <w:t>6</w:t>
-      </w:r>
-      <w:r>
-        <w:rPr>
-          <w:noProof/>
-        </w:rPr>
-        <w:fldChar w:fldCharType="end"/>
-      </w:r>
+      <w:fldSimple w:instr=" SEQ Rysunek \* ARABIC ">
+        <w:r>
+          <w:rPr>
+            <w:noProof/>
+          </w:rPr>
+          <w:t>6</w:t>
+        </w:r>
+      </w:fldSimple>
       <w:r>
         <w:t xml:space="preserve"> Diagram rozmieszczenia</w:t>
       </w:r>
@@ -13161,18 +13082,18 @@
 </file>
 
 <file path=customXml/item2.xml><?xml version="1.0" encoding="utf-8"?>
-<p:properties xmlns:p="http://schemas.microsoft.com/office/2006/metadata/properties" xmlns:xsi="http://www.w3.org/2001/XMLSchema-instance" xmlns:pc="http://schemas.microsoft.com/office/infopath/2007/PartnerControls">
-  <documentManagement/>
-</p:properties>
-</file>
-
-<file path=customXml/item3.xml><?xml version="1.0" encoding="utf-8"?>
 <?mso-contentType ?>
 <FormTemplates xmlns="http://schemas.microsoft.com/sharepoint/v3/contenttype/forms">
   <Display>DocumentLibraryForm</Display>
   <Edit>DocumentLibraryForm</Edit>
   <New>DocumentLibraryForm</New>
 </FormTemplates>
+</file>
+
+<file path=customXml/item3.xml><?xml version="1.0" encoding="utf-8"?>
+<p:properties xmlns:p="http://schemas.microsoft.com/office/2006/metadata/properties" xmlns:xsi="http://www.w3.org/2001/XMLSchema-instance" xmlns:pc="http://schemas.microsoft.com/office/infopath/2007/PartnerControls">
+  <documentManagement/>
+</p:properties>
 </file>
 
 <file path=customXml/item4.xml><?xml version="1.0" encoding="utf-8"?>
@@ -13196,6 +13117,14 @@
 </file>
 
 <file path=customXml/itemProps2.xml><?xml version="1.0" encoding="utf-8"?>
+<ds:datastoreItem xmlns:ds="http://schemas.openxmlformats.org/officeDocument/2006/customXml" ds:itemID="{9110A8C1-4634-43BE-ADEC-FA6D6F8F20B2}">
+  <ds:schemaRefs>
+    <ds:schemaRef ds:uri="http://schemas.microsoft.com/sharepoint/v3/contenttype/forms"/>
+  </ds:schemaRefs>
+</ds:datastoreItem>
+</file>
+
+<file path=customXml/itemProps3.xml><?xml version="1.0" encoding="utf-8"?>
 <ds:datastoreItem xmlns:ds="http://schemas.openxmlformats.org/officeDocument/2006/customXml" ds:itemID="{1F29D70E-0FA8-4C5C-B42F-E0239435A073}">
   <ds:schemaRefs>
     <ds:schemaRef ds:uri="http://schemas.microsoft.com/office/2006/metadata/properties"/>
@@ -13204,16 +13133,8 @@
 </ds:datastoreItem>
 </file>
 
-<file path=customXml/itemProps3.xml><?xml version="1.0" encoding="utf-8"?>
-<ds:datastoreItem xmlns:ds="http://schemas.openxmlformats.org/officeDocument/2006/customXml" ds:itemID="{9110A8C1-4634-43BE-ADEC-FA6D6F8F20B2}">
-  <ds:schemaRefs>
-    <ds:schemaRef ds:uri="http://schemas.microsoft.com/sharepoint/v3/contenttype/forms"/>
-  </ds:schemaRefs>
-</ds:datastoreItem>
-</file>
-
 <file path=customXml/itemProps4.xml><?xml version="1.0" encoding="utf-8"?>
-<ds:datastoreItem xmlns:ds="http://schemas.openxmlformats.org/officeDocument/2006/customXml" ds:itemID="{9B3D6FAC-3341-4B81-A09C-37A67152E1D8}">
+<ds:datastoreItem xmlns:ds="http://schemas.openxmlformats.org/officeDocument/2006/customXml" ds:itemID="{C5AB6900-1736-4D2D-AD8F-5673B3E83661}">
   <ds:schemaRefs>
     <ds:schemaRef ds:uri="http://schemas.openxmlformats.org/officeDocument/2006/bibliography"/>
   </ds:schemaRefs>

</xml_diff>

<commit_message>
Usunięto odwołania do localhosta
</commit_message>
<xml_diff>
--- a/docs/DIP.docx
+++ b/docs/DIP.docx
@@ -7,6 +7,8 @@
         <w:pStyle w:val="Tytu"/>
         <w:jc w:val="center"/>
       </w:pPr>
+      <w:bookmarkStart w:id="0" w:name="_GoBack"/>
+      <w:bookmarkEnd w:id="0"/>
       <w:r>
         <w:t>Dokument Inicjujący Projekt „Aplikacja</w:t>
       </w:r>
@@ -17,7 +19,15 @@
         <w:t xml:space="preserve"> smogiem</w:t>
       </w:r>
       <w:r>
-        <w:t xml:space="preserve"> – SmogFreeBike”</w:t>
+        <w:t xml:space="preserve"> – </w:t>
+      </w:r>
+      <w:proofErr w:type="spellStart"/>
+      <w:r>
+        <w:t>SmogFreeBike</w:t>
+      </w:r>
+      <w:proofErr w:type="spellEnd"/>
+      <w:r>
+        <w:t>”</w:t>
       </w:r>
     </w:p>
     <w:p>
@@ -34,12 +44,12 @@
         </w:numPr>
         <w:ind w:left="576" w:hanging="576"/>
       </w:pPr>
-      <w:bookmarkStart w:id="0" w:name="_Toc481104497"/>
+      <w:bookmarkStart w:id="1" w:name="_Toc481104497"/>
       <w:r>
         <w:lastRenderedPageBreak/>
         <w:t>Metryka dokumentu</w:t>
       </w:r>
-      <w:bookmarkEnd w:id="0"/>
+      <w:bookmarkEnd w:id="1"/>
     </w:p>
     <w:tbl>
       <w:tblPr>
@@ -82,9 +92,11 @@
             <w:tcW w:w="511" w:type="dxa"/>
           </w:tcPr>
           <w:p>
+            <w:proofErr w:type="spellStart"/>
             <w:r>
               <w:t>Ver</w:t>
             </w:r>
+            <w:proofErr w:type="spellEnd"/>
           </w:p>
         </w:tc>
         <w:tc>
@@ -239,8 +251,13 @@
           </w:tcPr>
           <w:p>
             <w:r>
-              <w:t>Stworzenie tablicy Kanban</w:t>
-            </w:r>
+              <w:t xml:space="preserve">Stworzenie tablicy </w:t>
+            </w:r>
+            <w:proofErr w:type="spellStart"/>
+            <w:r>
+              <w:t>Kanban</w:t>
+            </w:r>
+            <w:proofErr w:type="spellEnd"/>
             <w:r>
               <w:t>.</w:t>
             </w:r>
@@ -367,7 +384,15 @@
           </w:tcPr>
           <w:p>
             <w:r>
-              <w:t>8. Strutkura organizacyjna.</w:t>
+              <w:t xml:space="preserve">8. </w:t>
+            </w:r>
+            <w:proofErr w:type="spellStart"/>
+            <w:r>
+              <w:t>Strutkura</w:t>
+            </w:r>
+            <w:proofErr w:type="spellEnd"/>
+            <w:r>
+              <w:t xml:space="preserve"> organizacyjna.</w:t>
             </w:r>
           </w:p>
           <w:p>
@@ -388,10 +413,26 @@
               <w:t xml:space="preserve">12.2. </w:t>
             </w:r>
             <w:r>
-              <w:t>Sprint Review Meeting</w:t>
-            </w:r>
-            <w:r>
-              <w:t>s.</w:t>
+              <w:t xml:space="preserve">Sprint </w:t>
+            </w:r>
+            <w:proofErr w:type="spellStart"/>
+            <w:r>
+              <w:t>Review</w:t>
+            </w:r>
+            <w:proofErr w:type="spellEnd"/>
+            <w:r>
+              <w:t xml:space="preserve"> </w:t>
+            </w:r>
+            <w:proofErr w:type="spellStart"/>
+            <w:r>
+              <w:t>Meeting</w:t>
+            </w:r>
+            <w:r>
+              <w:t>s</w:t>
+            </w:r>
+            <w:proofErr w:type="spellEnd"/>
+            <w:r>
+              <w:t>.</w:t>
             </w:r>
           </w:p>
         </w:tc>
@@ -672,13 +713,13 @@
           <w:rStyle w:val="Wyrnieniedelikatne"/>
         </w:rPr>
       </w:pPr>
-      <w:bookmarkStart w:id="1" w:name="_Toc409390042"/>
-      <w:bookmarkStart w:id="2" w:name="_Toc481104498"/>
+      <w:bookmarkStart w:id="2" w:name="_Toc409390042"/>
+      <w:bookmarkStart w:id="3" w:name="_Toc481104498"/>
       <w:r>
         <w:t>Zatwierdzenia</w:t>
       </w:r>
-      <w:bookmarkEnd w:id="1"/>
       <w:bookmarkEnd w:id="2"/>
+      <w:bookmarkEnd w:id="3"/>
     </w:p>
     <w:p>
       <w:r>
@@ -1298,7 +1339,7 @@
             <w:sz w:val="22"/>
             <w:szCs w:val="22"/>
           </w:rPr>
-          <w:t>6</w:t>
+          <w:t>5</w:t>
         </w:r>
         <w:r>
           <w:rPr>
@@ -1404,7 +1445,7 @@
             <w:sz w:val="22"/>
             <w:szCs w:val="22"/>
           </w:rPr>
-          <w:t>7</w:t>
+          <w:t>6</w:t>
         </w:r>
         <w:r>
           <w:rPr>
@@ -1510,7 +1551,7 @@
             <w:sz w:val="22"/>
             <w:szCs w:val="22"/>
           </w:rPr>
-          <w:t>8</w:t>
+          <w:t>7</w:t>
         </w:r>
         <w:r>
           <w:rPr>
@@ -1616,7 +1657,7 @@
             <w:sz w:val="22"/>
             <w:szCs w:val="22"/>
           </w:rPr>
-          <w:t>8</w:t>
+          <w:t>7</w:t>
         </w:r>
         <w:r>
           <w:rPr>
@@ -1722,7 +1763,7 @@
             <w:sz w:val="22"/>
             <w:szCs w:val="22"/>
           </w:rPr>
-          <w:t>8</w:t>
+          <w:t>7</w:t>
         </w:r>
         <w:r>
           <w:rPr>
@@ -1828,7 +1869,7 @@
             <w:sz w:val="22"/>
             <w:szCs w:val="22"/>
           </w:rPr>
-          <w:t>9</w:t>
+          <w:t>8</w:t>
         </w:r>
         <w:r>
           <w:rPr>
@@ -1934,7 +1975,7 @@
             <w:sz w:val="22"/>
             <w:szCs w:val="22"/>
           </w:rPr>
-          <w:t>9</w:t>
+          <w:t>8</w:t>
         </w:r>
         <w:r>
           <w:rPr>
@@ -2040,7 +2081,7 @@
             <w:sz w:val="22"/>
             <w:szCs w:val="22"/>
           </w:rPr>
-          <w:t>9</w:t>
+          <w:t>8</w:t>
         </w:r>
         <w:r>
           <w:rPr>
@@ -2146,7 +2187,7 @@
             <w:sz w:val="22"/>
             <w:szCs w:val="22"/>
           </w:rPr>
-          <w:t>10</w:t>
+          <w:t>9</w:t>
         </w:r>
         <w:r>
           <w:rPr>
@@ -2252,7 +2293,7 @@
             <w:sz w:val="22"/>
             <w:szCs w:val="22"/>
           </w:rPr>
-          <w:t>10</w:t>
+          <w:t>9</w:t>
         </w:r>
         <w:r>
           <w:rPr>
@@ -2358,7 +2399,7 @@
             <w:sz w:val="22"/>
             <w:szCs w:val="22"/>
           </w:rPr>
-          <w:t>11</w:t>
+          <w:t>10</w:t>
         </w:r>
         <w:r>
           <w:rPr>
@@ -2464,7 +2505,7 @@
             <w:sz w:val="22"/>
             <w:szCs w:val="22"/>
           </w:rPr>
-          <w:t>12</w:t>
+          <w:t>11</w:t>
         </w:r>
         <w:r>
           <w:rPr>
@@ -2570,7 +2611,7 @@
             <w:sz w:val="22"/>
             <w:szCs w:val="22"/>
           </w:rPr>
-          <w:t>12</w:t>
+          <w:t>11</w:t>
         </w:r>
         <w:r>
           <w:rPr>
@@ -2782,7 +2823,7 @@
             <w:sz w:val="22"/>
             <w:szCs w:val="22"/>
           </w:rPr>
-          <w:t>13</w:t>
+          <w:t>12</w:t>
         </w:r>
         <w:r>
           <w:rPr>
@@ -2888,7 +2929,7 @@
             <w:sz w:val="22"/>
             <w:szCs w:val="22"/>
           </w:rPr>
-          <w:t>14</w:t>
+          <w:t>13</w:t>
         </w:r>
         <w:r>
           <w:rPr>
@@ -2941,25 +2982,7 @@
             <w:sz w:val="22"/>
             <w:szCs w:val="22"/>
           </w:rPr>
-          <w:t>Ogóln</w:t>
-        </w:r>
-        <w:r>
-          <w:rPr>
-            <w:rStyle w:val="Hipercze"/>
-            <w:noProof/>
-            <w:sz w:val="22"/>
-            <w:szCs w:val="22"/>
-          </w:rPr>
-          <w:t>y</w:t>
-        </w:r>
-        <w:r>
-          <w:rPr>
-            <w:rStyle w:val="Hipercze"/>
-            <w:noProof/>
-            <w:sz w:val="22"/>
-            <w:szCs w:val="22"/>
-          </w:rPr>
-          <w:t xml:space="preserve"> plan projektu</w:t>
+          <w:t>Ogólny plan projektu</w:t>
         </w:r>
         <w:r>
           <w:rPr>
@@ -3012,7 +3035,7 @@
             <w:sz w:val="22"/>
             <w:szCs w:val="22"/>
           </w:rPr>
-          <w:t>15</w:t>
+          <w:t>14</w:t>
         </w:r>
         <w:r>
           <w:rPr>
@@ -3118,7 +3141,7 @@
             <w:sz w:val="22"/>
             <w:szCs w:val="22"/>
           </w:rPr>
-          <w:t>15</w:t>
+          <w:t>14</w:t>
         </w:r>
         <w:r>
           <w:rPr>
@@ -3224,7 +3247,7 @@
             <w:sz w:val="22"/>
             <w:szCs w:val="22"/>
           </w:rPr>
-          <w:t>15</w:t>
+          <w:t>14</w:t>
         </w:r>
         <w:r>
           <w:rPr>
@@ -3436,7 +3459,7 @@
             <w:sz w:val="22"/>
             <w:szCs w:val="22"/>
           </w:rPr>
-          <w:t>18</w:t>
+          <w:t>17</w:t>
         </w:r>
         <w:r>
           <w:rPr>
@@ -3542,7 +3565,7 @@
             <w:sz w:val="22"/>
             <w:szCs w:val="22"/>
           </w:rPr>
-          <w:t>18</w:t>
+          <w:t>17</w:t>
         </w:r>
         <w:r>
           <w:rPr>
@@ -3966,7 +3989,7 @@
             <w:sz w:val="22"/>
             <w:szCs w:val="22"/>
           </w:rPr>
-          <w:t>20</w:t>
+          <w:t>19</w:t>
         </w:r>
         <w:r>
           <w:rPr>
@@ -4178,7 +4201,7 @@
             <w:sz w:val="22"/>
             <w:szCs w:val="22"/>
           </w:rPr>
-          <w:t>21</w:t>
+          <w:t>20</w:t>
         </w:r>
         <w:r>
           <w:rPr>
@@ -4284,7 +4307,7 @@
             <w:sz w:val="22"/>
             <w:szCs w:val="22"/>
           </w:rPr>
-          <w:t>22</w:t>
+          <w:t>21</w:t>
         </w:r>
         <w:r>
           <w:rPr>
@@ -4390,7 +4413,7 @@
             <w:sz w:val="22"/>
             <w:szCs w:val="22"/>
           </w:rPr>
-          <w:t>23</w:t>
+          <w:t>22</w:t>
         </w:r>
         <w:r>
           <w:rPr>
@@ -4531,12 +4554,12 @@
       <w:pPr>
         <w:pStyle w:val="Nagwek1"/>
       </w:pPr>
-      <w:bookmarkStart w:id="3" w:name="_Toc481104499"/>
+      <w:bookmarkStart w:id="4" w:name="_Toc481104499"/>
       <w:r>
         <w:lastRenderedPageBreak/>
         <w:t>Cel dokumentu</w:t>
       </w:r>
-      <w:bookmarkEnd w:id="3"/>
+      <w:bookmarkEnd w:id="4"/>
     </w:p>
     <w:p>
       <w:pPr>
@@ -4560,7 +4583,23 @@
           <w:sz w:val="24"/>
           <w:szCs w:val="24"/>
         </w:rPr>
-        <w:t xml:space="preserve">Aplikacja do wyznaczania tras rowerowych omijających obszary zanieczyszczone smogiem - SmogFreeBike” </w:t>
+        <w:t xml:space="preserve">Aplikacja do wyznaczania tras rowerowych omijających obszary zanieczyszczone smogiem - </w:t>
+      </w:r>
+      <w:proofErr w:type="spellStart"/>
+      <w:r>
+        <w:rPr>
+          <w:sz w:val="24"/>
+          <w:szCs w:val="24"/>
+        </w:rPr>
+        <w:t>SmogFreeBike</w:t>
+      </w:r>
+      <w:proofErr w:type="spellEnd"/>
+      <w:r>
+        <w:rPr>
+          <w:sz w:val="24"/>
+          <w:szCs w:val="24"/>
+        </w:rPr>
+        <w:t xml:space="preserve">” </w:t>
       </w:r>
       <w:r>
         <w:rPr>
@@ -4702,7 +4741,23 @@
           <w:sz w:val="24"/>
           <w:szCs w:val="24"/>
         </w:rPr>
-        <w:t>Jednym z celów dokumentów będzie także wskazanie podstawowych ryzyk związanych z aspektami technicznymi, spełnieniem ograniczeń jak i związanych ze wykorzystaniem w projekcie usług od zewnętrznych dostawców.</w:t>
+        <w:t xml:space="preserve">Jednym z celów dokumentów będzie także wskazanie podstawowych </w:t>
+      </w:r>
+      <w:proofErr w:type="spellStart"/>
+      <w:r>
+        <w:rPr>
+          <w:sz w:val="24"/>
+          <w:szCs w:val="24"/>
+        </w:rPr>
+        <w:t>ryzyk</w:t>
+      </w:r>
+      <w:proofErr w:type="spellEnd"/>
+      <w:r>
+        <w:rPr>
+          <w:sz w:val="24"/>
+          <w:szCs w:val="24"/>
+        </w:rPr>
+        <w:t xml:space="preserve"> związanych z aspektami technicznymi, spełnieniem ograniczeń jak i związanych ze wykorzystaniem w projekcie usług od zewnętrznych dostawców.</w:t>
       </w:r>
     </w:p>
     <w:p>
@@ -4858,7 +4913,23 @@
           <w:szCs w:val="24"/>
         </w:rPr>
         <w:lastRenderedPageBreak/>
-        <w:t>Jednym z celów dokumentów będzie także wskazanie podstawowych ryzyk zwi</w:t>
+        <w:t xml:space="preserve">Jednym z celów dokumentów będzie także wskazanie podstawowych </w:t>
+      </w:r>
+      <w:proofErr w:type="spellStart"/>
+      <w:r>
+        <w:rPr>
+          <w:sz w:val="24"/>
+          <w:szCs w:val="24"/>
+        </w:rPr>
+        <w:t>ryzyk</w:t>
+      </w:r>
+      <w:proofErr w:type="spellEnd"/>
+      <w:r>
+        <w:rPr>
+          <w:sz w:val="24"/>
+          <w:szCs w:val="24"/>
+        </w:rPr>
+        <w:t xml:space="preserve"> zwi</w:t>
       </w:r>
       <w:r>
         <w:rPr>
@@ -4916,14 +4987,19 @@
       <w:pPr>
         <w:pStyle w:val="Nagwek1"/>
       </w:pPr>
-      <w:bookmarkStart w:id="4" w:name="_Toc481104500"/>
+      <w:bookmarkStart w:id="5" w:name="_Toc481104500"/>
       <w:r>
         <w:t>Tło projektu – otocze</w:t>
       </w:r>
       <w:r>
-        <w:t>nie-przyczyna jego procedownia</w:t>
-      </w:r>
-      <w:bookmarkEnd w:id="4"/>
+        <w:t xml:space="preserve">nie-przyczyna jego </w:t>
+      </w:r>
+      <w:proofErr w:type="spellStart"/>
+      <w:r>
+        <w:t>procedownia</w:t>
+      </w:r>
+      <w:bookmarkEnd w:id="5"/>
+      <w:proofErr w:type="spellEnd"/>
     </w:p>
     <w:p>
       <w:pPr>
@@ -5042,23 +5118,119 @@
           <w:sz w:val="24"/>
           <w:szCs w:val="24"/>
         </w:rPr>
-        <w:t xml:space="preserve"> Innym przykładem jest aplikacja „Strava Running and Cycling GPS” dostępna dla iPhone i Androida, która duży nacisk kładzie na tablice wyników i rywalizacje. Warto wspomnieć o np. Endomondo, które podaje różne statystyki z pokonanych już tras, takie jak różnica wzniesień, czy warunki atmosferyczne: wilgotność powietrza, wiatr, temperaturę i opady.</w:t>
-      </w:r>
-    </w:p>
-    <w:p>
-      <w:pPr>
-        <w:jc w:val="both"/>
-        <w:rPr>
-          <w:sz w:val="24"/>
-          <w:szCs w:val="24"/>
-        </w:rPr>
-      </w:pPr>
-      <w:r>
-        <w:rPr>
-          <w:sz w:val="24"/>
-          <w:szCs w:val="24"/>
-        </w:rPr>
-        <w:t>Do analizy jakości powietrza najczęściej w Polsce używane są aplikacje Kanarek, ZanieczyszczeniePowietrza, SmokSmog oraz aplikacje dedykowane dla konkretnych miast.</w:t>
+        <w:t xml:space="preserve"> Innym przykładem jest aplikacja „</w:t>
+      </w:r>
+      <w:proofErr w:type="spellStart"/>
+      <w:r>
+        <w:rPr>
+          <w:sz w:val="24"/>
+          <w:szCs w:val="24"/>
+        </w:rPr>
+        <w:t>Strava</w:t>
+      </w:r>
+      <w:proofErr w:type="spellEnd"/>
+      <w:r>
+        <w:rPr>
+          <w:sz w:val="24"/>
+          <w:szCs w:val="24"/>
+        </w:rPr>
+        <w:t xml:space="preserve"> </w:t>
+      </w:r>
+      <w:proofErr w:type="spellStart"/>
+      <w:r>
+        <w:rPr>
+          <w:sz w:val="24"/>
+          <w:szCs w:val="24"/>
+        </w:rPr>
+        <w:t>Running</w:t>
+      </w:r>
+      <w:proofErr w:type="spellEnd"/>
+      <w:r>
+        <w:rPr>
+          <w:sz w:val="24"/>
+          <w:szCs w:val="24"/>
+        </w:rPr>
+        <w:t xml:space="preserve"> and </w:t>
+      </w:r>
+      <w:proofErr w:type="spellStart"/>
+      <w:r>
+        <w:rPr>
+          <w:sz w:val="24"/>
+          <w:szCs w:val="24"/>
+        </w:rPr>
+        <w:t>Cycling</w:t>
+      </w:r>
+      <w:proofErr w:type="spellEnd"/>
+      <w:r>
+        <w:rPr>
+          <w:sz w:val="24"/>
+          <w:szCs w:val="24"/>
+        </w:rPr>
+        <w:t xml:space="preserve"> GPS” dostępna dla iPhone i Androida, która duży nacisk kładzie na tablice wyników i rywalizacje. Warto wspomnieć o np. </w:t>
+      </w:r>
+      <w:proofErr w:type="spellStart"/>
+      <w:r>
+        <w:rPr>
+          <w:sz w:val="24"/>
+          <w:szCs w:val="24"/>
+        </w:rPr>
+        <w:t>Endomondo</w:t>
+      </w:r>
+      <w:proofErr w:type="spellEnd"/>
+      <w:r>
+        <w:rPr>
+          <w:sz w:val="24"/>
+          <w:szCs w:val="24"/>
+        </w:rPr>
+        <w:t>, które podaje różne statystyki z pokonanych już tras, takie jak różnica wzniesień, czy warunki atmosferyczne: wilgotność powietrza, wiatr, temperaturę i opady.</w:t>
+      </w:r>
+    </w:p>
+    <w:p>
+      <w:pPr>
+        <w:jc w:val="both"/>
+        <w:rPr>
+          <w:sz w:val="24"/>
+          <w:szCs w:val="24"/>
+        </w:rPr>
+      </w:pPr>
+      <w:r>
+        <w:rPr>
+          <w:sz w:val="24"/>
+          <w:szCs w:val="24"/>
+        </w:rPr>
+        <w:t xml:space="preserve">Do analizy jakości powietrza najczęściej w Polsce używane są aplikacje Kanarek, </w:t>
+      </w:r>
+      <w:proofErr w:type="spellStart"/>
+      <w:r>
+        <w:rPr>
+          <w:sz w:val="24"/>
+          <w:szCs w:val="24"/>
+        </w:rPr>
+        <w:t>ZanieczyszczeniePowietrza</w:t>
+      </w:r>
+      <w:proofErr w:type="spellEnd"/>
+      <w:r>
+        <w:rPr>
+          <w:sz w:val="24"/>
+          <w:szCs w:val="24"/>
+        </w:rPr>
+        <w:t xml:space="preserve">, </w:t>
+      </w:r>
+      <w:proofErr w:type="spellStart"/>
+      <w:r>
+        <w:rPr>
+          <w:sz w:val="24"/>
+          <w:szCs w:val="24"/>
+        </w:rPr>
+        <w:t>SmokSmog</w:t>
+      </w:r>
+      <w:proofErr w:type="spellEnd"/>
+      <w:r>
+        <w:rPr>
+          <w:sz w:val="24"/>
+          <w:szCs w:val="24"/>
+        </w:rPr>
+        <w:t xml:space="preserve"> oraz aplikacje dedykowane dla konkretnych miast.</w:t>
       </w:r>
     </w:p>
     <w:p>
@@ -5102,15 +5274,40 @@
           <w:sz w:val="24"/>
           <w:szCs w:val="24"/>
         </w:rPr>
-        <w:t xml:space="preserve"> CityAir App</w:t>
-      </w:r>
-      <w:r>
-        <w:rPr>
-          <w:sz w:val="24"/>
-          <w:szCs w:val="24"/>
-        </w:rPr>
         <w:t xml:space="preserve"> </w:t>
       </w:r>
+      <w:proofErr w:type="spellStart"/>
+      <w:r>
+        <w:rPr>
+          <w:sz w:val="24"/>
+          <w:szCs w:val="24"/>
+        </w:rPr>
+        <w:t>CityAir</w:t>
+      </w:r>
+      <w:proofErr w:type="spellEnd"/>
+      <w:r>
+        <w:rPr>
+          <w:sz w:val="24"/>
+          <w:szCs w:val="24"/>
+        </w:rPr>
+        <w:t xml:space="preserve"> </w:t>
+      </w:r>
+      <w:proofErr w:type="spellStart"/>
+      <w:r>
+        <w:rPr>
+          <w:sz w:val="24"/>
+          <w:szCs w:val="24"/>
+        </w:rPr>
+        <w:t>App</w:t>
+      </w:r>
+      <w:proofErr w:type="spellEnd"/>
+      <w:r>
+        <w:rPr>
+          <w:sz w:val="24"/>
+          <w:szCs w:val="24"/>
+        </w:rPr>
+        <w:t xml:space="preserve"> </w:t>
+      </w:r>
       <w:r>
         <w:rPr>
           <w:sz w:val="24"/>
@@ -5130,7 +5327,7 @@
       <w:pPr>
         <w:pStyle w:val="Nagwek1"/>
       </w:pPr>
-      <w:bookmarkStart w:id="5" w:name="_Toc481104501"/>
+      <w:bookmarkStart w:id="6" w:name="_Toc481104501"/>
       <w:r>
         <w:lastRenderedPageBreak/>
         <w:t>Cele projektu oraz mierza</w:t>
@@ -5138,17 +5335,17 @@
       <w:r>
         <w:t>lne wskaźniki realizacji celów</w:t>
       </w:r>
-      <w:bookmarkEnd w:id="5"/>
+      <w:bookmarkEnd w:id="6"/>
     </w:p>
     <w:p>
       <w:pPr>
         <w:pStyle w:val="Nagwek2"/>
       </w:pPr>
-      <w:bookmarkStart w:id="6" w:name="_Toc481104502"/>
+      <w:bookmarkStart w:id="7" w:name="_Toc481104502"/>
       <w:r>
         <w:t>Cel ogólny</w:t>
       </w:r>
-      <w:bookmarkEnd w:id="6"/>
+      <w:bookmarkEnd w:id="7"/>
     </w:p>
     <w:tbl>
       <w:tblPr>
@@ -5465,11 +5662,11 @@
       <w:pPr>
         <w:pStyle w:val="Nagwek2"/>
       </w:pPr>
-      <w:bookmarkStart w:id="7" w:name="_Toc481104503"/>
+      <w:bookmarkStart w:id="8" w:name="_Toc481104503"/>
       <w:r>
         <w:t>Cel bezpośredni</w:t>
       </w:r>
-      <w:bookmarkEnd w:id="7"/>
+      <w:bookmarkEnd w:id="8"/>
     </w:p>
     <w:tbl>
       <w:tblPr>
@@ -5671,11 +5868,11 @@
       <w:pPr>
         <w:pStyle w:val="Nagwek2"/>
       </w:pPr>
-      <w:bookmarkStart w:id="8" w:name="_Toc481104504"/>
+      <w:bookmarkStart w:id="9" w:name="_Toc481104504"/>
       <w:r>
         <w:t>Cel produktowy</w:t>
       </w:r>
-      <w:bookmarkEnd w:id="8"/>
+      <w:bookmarkEnd w:id="9"/>
     </w:p>
     <w:p>
       <w:pPr>
@@ -5741,11 +5938,11 @@
       <w:pPr>
         <w:pStyle w:val="Nagwek2"/>
       </w:pPr>
-      <w:bookmarkStart w:id="9" w:name="_Toc481104505"/>
+      <w:bookmarkStart w:id="10" w:name="_Toc481104505"/>
       <w:r>
         <w:t>Cel proceduralny</w:t>
       </w:r>
-      <w:bookmarkEnd w:id="9"/>
+      <w:bookmarkEnd w:id="10"/>
     </w:p>
     <w:p>
       <w:pPr>
@@ -5841,11 +6038,11 @@
       <w:pPr>
         <w:pStyle w:val="Nagwek1"/>
       </w:pPr>
-      <w:bookmarkStart w:id="10" w:name="_Toc481104506"/>
+      <w:bookmarkStart w:id="11" w:name="_Toc481104506"/>
       <w:r>
         <w:t>Zakres, wyłączenia, interfejsy</w:t>
       </w:r>
-      <w:bookmarkEnd w:id="10"/>
+      <w:bookmarkEnd w:id="11"/>
     </w:p>
     <w:p>
       <w:pPr>
@@ -6134,29 +6331,113 @@
           <w:lang w:val="en-US"/>
         </w:rPr>
       </w:pPr>
+      <w:proofErr w:type="spellStart"/>
       <w:r>
         <w:rPr>
           <w:sz w:val="24"/>
           <w:szCs w:val="24"/>
           <w:lang w:val="en-US"/>
         </w:rPr>
-        <w:t xml:space="preserve">Zewnętrzny interfejs do pobierania map </w:t>
-      </w:r>
+        <w:t>Zewnętrzny</w:t>
+      </w:r>
+      <w:proofErr w:type="spellEnd"/>
       <w:r>
         <w:rPr>
           <w:sz w:val="24"/>
           <w:szCs w:val="24"/>
           <w:lang w:val="en-US"/>
         </w:rPr>
+        <w:t xml:space="preserve"> </w:t>
+      </w:r>
+      <w:proofErr w:type="spellStart"/>
+      <w:r>
+        <w:rPr>
+          <w:sz w:val="24"/>
+          <w:szCs w:val="24"/>
+          <w:lang w:val="en-US"/>
+        </w:rPr>
+        <w:t>interfejs</w:t>
+      </w:r>
+      <w:proofErr w:type="spellEnd"/>
+      <w:r>
+        <w:rPr>
+          <w:sz w:val="24"/>
+          <w:szCs w:val="24"/>
+          <w:lang w:val="en-US"/>
+        </w:rPr>
+        <w:t xml:space="preserve"> do </w:t>
+      </w:r>
+      <w:proofErr w:type="spellStart"/>
+      <w:r>
+        <w:rPr>
+          <w:sz w:val="24"/>
+          <w:szCs w:val="24"/>
+          <w:lang w:val="en-US"/>
+        </w:rPr>
+        <w:t>pobierania</w:t>
+      </w:r>
+      <w:proofErr w:type="spellEnd"/>
+      <w:r>
+        <w:rPr>
+          <w:sz w:val="24"/>
+          <w:szCs w:val="24"/>
+          <w:lang w:val="en-US"/>
+        </w:rPr>
+        <w:t xml:space="preserve"> map </w:t>
+      </w:r>
+      <w:proofErr w:type="spellStart"/>
+      <w:r>
+        <w:rPr>
+          <w:sz w:val="24"/>
+          <w:szCs w:val="24"/>
+          <w:lang w:val="en-US"/>
+        </w:rPr>
         <w:t>i</w:t>
       </w:r>
+      <w:proofErr w:type="spellEnd"/>
       <w:r>
         <w:rPr>
           <w:sz w:val="24"/>
           <w:szCs w:val="24"/>
           <w:lang w:val="en-US"/>
         </w:rPr>
-        <w:t xml:space="preserve"> tras Google Directions API, Google Maps API lub MapQuest Developer Directions API.</w:t>
+        <w:t xml:space="preserve"> </w:t>
+      </w:r>
+      <w:proofErr w:type="spellStart"/>
+      <w:r>
+        <w:rPr>
+          <w:sz w:val="24"/>
+          <w:szCs w:val="24"/>
+          <w:lang w:val="en-US"/>
+        </w:rPr>
+        <w:t>tras</w:t>
+      </w:r>
+      <w:proofErr w:type="spellEnd"/>
+      <w:r>
+        <w:rPr>
+          <w:sz w:val="24"/>
+          <w:szCs w:val="24"/>
+          <w:lang w:val="en-US"/>
+        </w:rPr>
+        <w:t xml:space="preserve"> Google Directions API, Google Maps API </w:t>
+      </w:r>
+      <w:proofErr w:type="spellStart"/>
+      <w:r>
+        <w:rPr>
+          <w:sz w:val="24"/>
+          <w:szCs w:val="24"/>
+          <w:lang w:val="en-US"/>
+        </w:rPr>
+        <w:t>lub</w:t>
+      </w:r>
+      <w:proofErr w:type="spellEnd"/>
+      <w:r>
+        <w:rPr>
+          <w:sz w:val="24"/>
+          <w:szCs w:val="24"/>
+          <w:lang w:val="en-US"/>
+        </w:rPr>
+        <w:t xml:space="preserve"> MapQuest Developer Directions API.</w:t>
       </w:r>
     </w:p>
     <w:p>
@@ -6191,7 +6472,39 @@
           <w:sz w:val="24"/>
           <w:szCs w:val="24"/>
         </w:rPr>
-        <w:t>informacji o zanieczyszczeniach: Air Quality Index.</w:t>
+        <w:t xml:space="preserve">informacji o zanieczyszczeniach: </w:t>
+      </w:r>
+      <w:proofErr w:type="spellStart"/>
+      <w:r>
+        <w:rPr>
+          <w:sz w:val="24"/>
+          <w:szCs w:val="24"/>
+        </w:rPr>
+        <w:t>Air</w:t>
+      </w:r>
+      <w:proofErr w:type="spellEnd"/>
+      <w:r>
+        <w:rPr>
+          <w:sz w:val="24"/>
+          <w:szCs w:val="24"/>
+        </w:rPr>
+        <w:t xml:space="preserve"> </w:t>
+      </w:r>
+      <w:proofErr w:type="spellStart"/>
+      <w:r>
+        <w:rPr>
+          <w:sz w:val="24"/>
+          <w:szCs w:val="24"/>
+        </w:rPr>
+        <w:t>Quality</w:t>
+      </w:r>
+      <w:proofErr w:type="spellEnd"/>
+      <w:r>
+        <w:rPr>
+          <w:sz w:val="24"/>
+          <w:szCs w:val="24"/>
+        </w:rPr>
+        <w:t xml:space="preserve"> Index.</w:t>
       </w:r>
     </w:p>
     <w:p>
@@ -6289,14 +6602,14 @@
       <w:pPr>
         <w:pStyle w:val="Nagwek1"/>
       </w:pPr>
-      <w:bookmarkStart w:id="11" w:name="_Toc481104507"/>
+      <w:bookmarkStart w:id="12" w:name="_Toc481104507"/>
       <w:r>
         <w:t>Najważniejsze produ</w:t>
       </w:r>
       <w:r>
         <w:t>kty techniczne i ich parametry</w:t>
       </w:r>
-      <w:bookmarkEnd w:id="11"/>
+      <w:bookmarkEnd w:id="12"/>
     </w:p>
     <w:p>
       <w:pPr>
@@ -6374,12 +6687,21 @@
           <w:szCs w:val="24"/>
         </w:rPr>
       </w:pPr>
-      <w:r>
-        <w:rPr>
-          <w:sz w:val="24"/>
-          <w:szCs w:val="24"/>
-        </w:rPr>
-        <w:t>Responsywność, prosty, minimalistyczny design.</w:t>
+      <w:proofErr w:type="spellStart"/>
+      <w:r>
+        <w:rPr>
+          <w:sz w:val="24"/>
+          <w:szCs w:val="24"/>
+        </w:rPr>
+        <w:t>Responsywność</w:t>
+      </w:r>
+      <w:proofErr w:type="spellEnd"/>
+      <w:r>
+        <w:rPr>
+          <w:sz w:val="24"/>
+          <w:szCs w:val="24"/>
+        </w:rPr>
+        <w:t>, prosty, minimalistyczny design.</w:t>
       </w:r>
     </w:p>
     <w:p>
@@ -6400,7 +6722,23 @@
           <w:sz w:val="24"/>
           <w:szCs w:val="24"/>
         </w:rPr>
-        <w:t>Kompatybilność z przeglądarkami Microsoft Edge, Google Chrome (desktopowa i mobilna) i Firefox.</w:t>
+        <w:t xml:space="preserve">Kompatybilność z przeglądarkami Microsoft Edge, Google Chrome (desktopowa i mobilna) i </w:t>
+      </w:r>
+      <w:proofErr w:type="spellStart"/>
+      <w:r>
+        <w:rPr>
+          <w:sz w:val="24"/>
+          <w:szCs w:val="24"/>
+        </w:rPr>
+        <w:t>Firefox</w:t>
+      </w:r>
+      <w:proofErr w:type="spellEnd"/>
+      <w:r>
+        <w:rPr>
+          <w:sz w:val="24"/>
+          <w:szCs w:val="24"/>
+        </w:rPr>
+        <w:t>.</w:t>
       </w:r>
     </w:p>
     <w:p>
@@ -6442,18 +6780,34 @@
           <w:sz w:val="24"/>
           <w:szCs w:val="24"/>
         </w:rPr>
-        <w:t>Ukierunkowanie na urządzenia mobilne - oszczędne zużycie zasobów sprzętowych użytkownika oraz transferu danych po sieci komórkowej lub WiFi.</w:t>
+        <w:t xml:space="preserve">Ukierunkowanie na urządzenia mobilne - oszczędne zużycie zasobów sprzętowych użytkownika oraz transferu danych po sieci komórkowej lub </w:t>
+      </w:r>
+      <w:proofErr w:type="spellStart"/>
+      <w:r>
+        <w:rPr>
+          <w:sz w:val="24"/>
+          <w:szCs w:val="24"/>
+        </w:rPr>
+        <w:t>WiFi</w:t>
+      </w:r>
+      <w:proofErr w:type="spellEnd"/>
+      <w:r>
+        <w:rPr>
+          <w:sz w:val="24"/>
+          <w:szCs w:val="24"/>
+        </w:rPr>
+        <w:t>.</w:t>
       </w:r>
     </w:p>
     <w:p>
       <w:pPr>
         <w:pStyle w:val="Nagwek1"/>
       </w:pPr>
-      <w:bookmarkStart w:id="12" w:name="_Toc481104508"/>
+      <w:bookmarkStart w:id="13" w:name="_Toc481104508"/>
       <w:r>
         <w:t>Ograniczenia i założenia</w:t>
       </w:r>
-      <w:bookmarkEnd w:id="12"/>
+      <w:bookmarkEnd w:id="13"/>
     </w:p>
     <w:p>
       <w:pPr>
@@ -6824,11 +7178,11 @@
       <w:pPr>
         <w:pStyle w:val="Nagwek1"/>
       </w:pPr>
-      <w:bookmarkStart w:id="13" w:name="_Toc481104509"/>
+      <w:bookmarkStart w:id="14" w:name="_Toc481104509"/>
       <w:r>
         <w:t>Formuła realizacyjna projektu</w:t>
       </w:r>
-      <w:bookmarkEnd w:id="13"/>
+      <w:bookmarkEnd w:id="14"/>
     </w:p>
     <w:p>
       <w:pPr>
@@ -6873,7 +7227,23 @@
           <w:sz w:val="24"/>
           <w:szCs w:val="24"/>
         </w:rPr>
-        <w:t xml:space="preserve"> istniejące serwisy internetowe oraz istniejącą platformę chmurową do hostowania gotowego produktu. Uzasadnieniem decyzji jest oszczędność finansowa i elastyczność każdego z wykorzystanych elementów – w razie potrzeb możliwe jest przejście na wyższe plany finansowe danych usług.</w:t>
+        <w:t xml:space="preserve"> istniejące serwisy internetowe oraz istniejącą platformę chmurową do </w:t>
+      </w:r>
+      <w:proofErr w:type="spellStart"/>
+      <w:r>
+        <w:rPr>
+          <w:sz w:val="24"/>
+          <w:szCs w:val="24"/>
+        </w:rPr>
+        <w:t>hostowania</w:t>
+      </w:r>
+      <w:proofErr w:type="spellEnd"/>
+      <w:r>
+        <w:rPr>
+          <w:sz w:val="24"/>
+          <w:szCs w:val="24"/>
+        </w:rPr>
+        <w:t xml:space="preserve"> gotowego produktu. Uzasadnieniem decyzji jest oszczędność finansowa i elastyczność każdego z wykorzystanych elementów – w razie potrzeb możliwe jest przejście na wyższe plany finansowe danych usług.</w:t>
       </w:r>
     </w:p>
     <w:p>
@@ -6896,7 +7266,7 @@
       <w:pPr>
         <w:pStyle w:val="Nagwek1"/>
       </w:pPr>
-      <w:bookmarkStart w:id="14" w:name="_Toc481104510"/>
+      <w:bookmarkStart w:id="15" w:name="_Toc481104510"/>
       <w:r>
         <w:lastRenderedPageBreak/>
         <w:t>St</w:t>
@@ -6904,7 +7274,7 @@
       <w:r>
         <w:t>ruktura organizacyjna projektu</w:t>
       </w:r>
-      <w:bookmarkEnd w:id="14"/>
+      <w:bookmarkEnd w:id="15"/>
     </w:p>
     <w:p>
       <w:pPr>
@@ -6942,11 +7312,11 @@
       <w:pPr>
         <w:pStyle w:val="Nagwek2"/>
       </w:pPr>
-      <w:bookmarkStart w:id="15" w:name="_Toc481104511"/>
+      <w:bookmarkStart w:id="16" w:name="_Toc481104511"/>
       <w:r>
         <w:t>Role w projekcie</w:t>
       </w:r>
-      <w:bookmarkEnd w:id="15"/>
+      <w:bookmarkEnd w:id="16"/>
     </w:p>
     <w:p>
       <w:pPr>
@@ -7141,13 +7511,75 @@
           <w:sz w:val="24"/>
           <w:lang w:val="en-US"/>
         </w:rPr>
-        <w:t xml:space="preserve">Frontend developer – inż. Mateusz Piwowarczyk, inż. </w:t>
-      </w:r>
-      <w:r>
-        <w:rPr>
-          <w:sz w:val="24"/>
-        </w:rPr>
-        <w:t>Maciej Wolański. Osoby odpowiedzialne za implementację szaty graficznej portalu, zarządzanie widokami, stylami oraz spełnieniem wymagań responsywności portalu.</w:t>
+        <w:t xml:space="preserve">Frontend developer – </w:t>
+      </w:r>
+      <w:proofErr w:type="spellStart"/>
+      <w:r>
+        <w:rPr>
+          <w:sz w:val="24"/>
+          <w:lang w:val="en-US"/>
+        </w:rPr>
+        <w:t>inż</w:t>
+      </w:r>
+      <w:proofErr w:type="spellEnd"/>
+      <w:r>
+        <w:rPr>
+          <w:sz w:val="24"/>
+          <w:lang w:val="en-US"/>
+        </w:rPr>
+        <w:t xml:space="preserve">. Mateusz </w:t>
+      </w:r>
+      <w:proofErr w:type="spellStart"/>
+      <w:r>
+        <w:rPr>
+          <w:sz w:val="24"/>
+          <w:lang w:val="en-US"/>
+        </w:rPr>
+        <w:t>Piwowarczyk</w:t>
+      </w:r>
+      <w:proofErr w:type="spellEnd"/>
+      <w:r>
+        <w:rPr>
+          <w:sz w:val="24"/>
+          <w:lang w:val="en-US"/>
+        </w:rPr>
+        <w:t xml:space="preserve">, </w:t>
+      </w:r>
+      <w:proofErr w:type="spellStart"/>
+      <w:r>
+        <w:rPr>
+          <w:sz w:val="24"/>
+          <w:lang w:val="en-US"/>
+        </w:rPr>
+        <w:t>inż</w:t>
+      </w:r>
+      <w:proofErr w:type="spellEnd"/>
+      <w:r>
+        <w:rPr>
+          <w:sz w:val="24"/>
+          <w:lang w:val="en-US"/>
+        </w:rPr>
+        <w:t xml:space="preserve">. </w:t>
+      </w:r>
+      <w:r>
+        <w:rPr>
+          <w:sz w:val="24"/>
+        </w:rPr>
+        <w:t xml:space="preserve">Maciej Wolański. Osoby odpowiedzialne za implementację szaty graficznej portalu, zarządzanie widokami, stylami oraz spełnieniem wymagań </w:t>
+      </w:r>
+      <w:proofErr w:type="spellStart"/>
+      <w:r>
+        <w:rPr>
+          <w:sz w:val="24"/>
+        </w:rPr>
+        <w:t>responsywności</w:t>
+      </w:r>
+      <w:proofErr w:type="spellEnd"/>
+      <w:r>
+        <w:rPr>
+          <w:sz w:val="24"/>
+        </w:rPr>
+        <w:t xml:space="preserve"> portalu.</w:t>
       </w:r>
     </w:p>
     <w:p>
@@ -7167,8 +7599,17 @@
           <w:sz w:val="24"/>
           <w:lang w:val="en-US"/>
         </w:rPr>
-        <w:t>Backend developer – inż</w:t>
-      </w:r>
+        <w:t xml:space="preserve">Backend developer – </w:t>
+      </w:r>
+      <w:proofErr w:type="spellStart"/>
+      <w:r>
+        <w:rPr>
+          <w:sz w:val="24"/>
+          <w:lang w:val="en-US"/>
+        </w:rPr>
+        <w:t>inż</w:t>
+      </w:r>
+      <w:proofErr w:type="spellEnd"/>
       <w:r>
         <w:rPr>
           <w:sz w:val="24"/>
@@ -7211,7 +7652,35 @@
         <w:rPr>
           <w:sz w:val="24"/>
         </w:rPr>
-        <w:t>. technologii OpenLayers – inż. Mateusz Piwowarczyk. Osoba odpowiedzialna za konsultacje i wsparcie w korzystaniu z bibliotek i API serwisu do wyświetlania map OpenLayers 3.x.</w:t>
+        <w:t xml:space="preserve">. technologii </w:t>
+      </w:r>
+      <w:proofErr w:type="spellStart"/>
+      <w:r>
+        <w:rPr>
+          <w:sz w:val="24"/>
+        </w:rPr>
+        <w:t>OpenLayers</w:t>
+      </w:r>
+      <w:proofErr w:type="spellEnd"/>
+      <w:r>
+        <w:rPr>
+          <w:sz w:val="24"/>
+        </w:rPr>
+        <w:t xml:space="preserve"> – inż. Mateusz Piwowarczyk. Osoba odpowiedzialna za konsultacje i wsparcie w korzystaniu z bibliotek i API serwisu do wyświetlania map </w:t>
+      </w:r>
+      <w:proofErr w:type="spellStart"/>
+      <w:r>
+        <w:rPr>
+          <w:sz w:val="24"/>
+        </w:rPr>
+        <w:t>OpenLayers</w:t>
+      </w:r>
+      <w:proofErr w:type="spellEnd"/>
+      <w:r>
+        <w:rPr>
+          <w:sz w:val="24"/>
+        </w:rPr>
+        <w:t xml:space="preserve"> 3.x.</w:t>
       </w:r>
     </w:p>
     <w:p>
@@ -7268,7 +7737,7 @@
       <w:pPr>
         <w:pStyle w:val="Nagwek1"/>
       </w:pPr>
-      <w:bookmarkStart w:id="16" w:name="_Toc481104512"/>
+      <w:bookmarkStart w:id="17" w:name="_Toc481104512"/>
       <w:r>
         <w:lastRenderedPageBreak/>
         <w:t>Ogólne uzasadnienie biznesowe i oczekiwane korzyści biznes</w:t>
@@ -7276,7 +7745,7 @@
       <w:r>
         <w:t>owe</w:t>
       </w:r>
-      <w:bookmarkEnd w:id="16"/>
+      <w:bookmarkEnd w:id="17"/>
     </w:p>
     <w:p>
       <w:pPr>
@@ -7330,11 +7799,11 @@
       <w:pPr>
         <w:pStyle w:val="Nagwek1"/>
       </w:pPr>
-      <w:bookmarkStart w:id="17" w:name="_Toc481104513"/>
+      <w:bookmarkStart w:id="18" w:name="_Toc481104513"/>
       <w:r>
         <w:t>Rejestr ryzyka</w:t>
       </w:r>
-      <w:bookmarkEnd w:id="17"/>
+      <w:bookmarkEnd w:id="18"/>
     </w:p>
     <w:p>
       <w:pPr>
@@ -7365,7 +7834,23 @@
           <w:sz w:val="24"/>
           <w:szCs w:val="24"/>
         </w:rPr>
-        <w:t>Dla wymienionych ryzyk o typie akceptacji aktywnym podane zostały podjęte przeciwdziałania.</w:t>
+        <w:t xml:space="preserve">Dla wymienionych </w:t>
+      </w:r>
+      <w:proofErr w:type="spellStart"/>
+      <w:r>
+        <w:rPr>
+          <w:sz w:val="24"/>
+          <w:szCs w:val="24"/>
+        </w:rPr>
+        <w:t>ryzyk</w:t>
+      </w:r>
+      <w:proofErr w:type="spellEnd"/>
+      <w:r>
+        <w:rPr>
+          <w:sz w:val="24"/>
+          <w:szCs w:val="24"/>
+        </w:rPr>
+        <w:t xml:space="preserve"> o typie akceptacji aktywnym podane zostały podjęte przeciwdziałania.</w:t>
       </w:r>
     </w:p>
     <w:tbl>
@@ -7945,7 +8430,23 @@
                 <w:szCs w:val="24"/>
               </w:rPr>
               <w:lastRenderedPageBreak/>
-              <w:t>Nie używanie API oznaczonego jako „Deprecated”.</w:t>
+              <w:t>Nie używanie API oznaczonego jako „</w:t>
+            </w:r>
+            <w:proofErr w:type="spellStart"/>
+            <w:r>
+              <w:rPr>
+                <w:sz w:val="24"/>
+                <w:szCs w:val="24"/>
+              </w:rPr>
+              <w:t>Deprecated</w:t>
+            </w:r>
+            <w:proofErr w:type="spellEnd"/>
+            <w:r>
+              <w:rPr>
+                <w:sz w:val="24"/>
+                <w:szCs w:val="24"/>
+              </w:rPr>
+              <w:t>”.</w:t>
             </w:r>
           </w:p>
           <w:p>
@@ -7984,6 +8485,7 @@
                 <w:sz w:val="24"/>
                 <w:szCs w:val="24"/>
               </w:rPr>
+              <w:lastRenderedPageBreak/>
               <w:t>3.</w:t>
             </w:r>
           </w:p>
@@ -8302,7 +8804,23 @@
                 <w:sz w:val="24"/>
                 <w:szCs w:val="24"/>
               </w:rPr>
-              <w:t>Niezależnie kampania będzie prowadzona na własną rękę innymi kanałami: fora tematyczne, portale mikroblogowe.</w:t>
+              <w:t xml:space="preserve">Niezależnie kampania będzie prowadzona na własną rękę innymi kanałami: fora tematyczne, portale </w:t>
+            </w:r>
+            <w:proofErr w:type="spellStart"/>
+            <w:r>
+              <w:rPr>
+                <w:sz w:val="24"/>
+                <w:szCs w:val="24"/>
+              </w:rPr>
+              <w:t>mikroblogowe</w:t>
+            </w:r>
+            <w:proofErr w:type="spellEnd"/>
+            <w:r>
+              <w:rPr>
+                <w:sz w:val="24"/>
+                <w:szCs w:val="24"/>
+              </w:rPr>
+              <w:t>.</w:t>
             </w:r>
           </w:p>
         </w:tc>
@@ -8482,11 +9000,11 @@
       <w:pPr>
         <w:pStyle w:val="Nagwek1"/>
       </w:pPr>
-      <w:bookmarkStart w:id="18" w:name="_Toc481104514"/>
+      <w:bookmarkStart w:id="19" w:name="_Toc481104514"/>
       <w:r>
         <w:t>Wymagania jakościowe klienta</w:t>
       </w:r>
-      <w:bookmarkEnd w:id="18"/>
+      <w:bookmarkEnd w:id="19"/>
     </w:p>
     <w:p>
       <w:pPr>
@@ -8557,34 +9075,98 @@
           <w:sz w:val="24"/>
           <w:szCs w:val="24"/>
         </w:rPr>
-        <w:t>Dostępność, przenośność i responsywność aplikacji zostaną osiągnięte poprzez wykorzystanie odpowiednich, wspierających bibliotek i frameworków programistycznych oraz podejścia „mobile first”. Wymagane jest stworzenie jednej wersji językowej aplikacji – polskiej.</w:t>
-      </w:r>
-    </w:p>
-    <w:p>
-      <w:pPr>
-        <w:jc w:val="both"/>
-        <w:rPr>
-          <w:sz w:val="24"/>
-          <w:szCs w:val="24"/>
-        </w:rPr>
-      </w:pPr>
-      <w:r>
-        <w:rPr>
-          <w:sz w:val="24"/>
-          <w:szCs w:val="24"/>
-        </w:rPr>
-        <w:t>Aplikacja webowa powinna obsłużyć min. 200 000 zapytań o trasę dziennie. Wymaga się, by wspierane były czołowe przeglądarki: Google Chrome, Microsoft Edge, Google Chrome Mobile i Firefox. Aplikacja powinna działać z użyciem protokołu HTTP. Dozwolone jest używanie mechanizmu ciasteczek, jednak konieczne jest poinformowanie o tym użytkownika stosownym komunikatem z pytaniem o wyrażenie zgody.</w:t>
+        <w:t xml:space="preserve">Dostępność, przenośność i </w:t>
+      </w:r>
+      <w:proofErr w:type="spellStart"/>
+      <w:r>
+        <w:rPr>
+          <w:sz w:val="24"/>
+          <w:szCs w:val="24"/>
+        </w:rPr>
+        <w:t>responsywność</w:t>
+      </w:r>
+      <w:proofErr w:type="spellEnd"/>
+      <w:r>
+        <w:rPr>
+          <w:sz w:val="24"/>
+          <w:szCs w:val="24"/>
+        </w:rPr>
+        <w:t xml:space="preserve"> aplikacji zostaną osiągnięte poprzez wykorzystanie odpowiednich, wspierających bibliotek i </w:t>
+      </w:r>
+      <w:proofErr w:type="spellStart"/>
+      <w:r>
+        <w:rPr>
+          <w:sz w:val="24"/>
+          <w:szCs w:val="24"/>
+        </w:rPr>
+        <w:t>frameworków</w:t>
+      </w:r>
+      <w:proofErr w:type="spellEnd"/>
+      <w:r>
+        <w:rPr>
+          <w:sz w:val="24"/>
+          <w:szCs w:val="24"/>
+        </w:rPr>
+        <w:t xml:space="preserve"> programistycznych oraz podejścia „mobile </w:t>
+      </w:r>
+      <w:proofErr w:type="spellStart"/>
+      <w:r>
+        <w:rPr>
+          <w:sz w:val="24"/>
+          <w:szCs w:val="24"/>
+        </w:rPr>
+        <w:t>first</w:t>
+      </w:r>
+      <w:proofErr w:type="spellEnd"/>
+      <w:r>
+        <w:rPr>
+          <w:sz w:val="24"/>
+          <w:szCs w:val="24"/>
+        </w:rPr>
+        <w:t>”. Wymagane jest stworzenie jednej wersji językowej aplikacji – polskiej.</w:t>
+      </w:r>
+    </w:p>
+    <w:p>
+      <w:pPr>
+        <w:jc w:val="both"/>
+        <w:rPr>
+          <w:sz w:val="24"/>
+          <w:szCs w:val="24"/>
+        </w:rPr>
+      </w:pPr>
+      <w:r>
+        <w:rPr>
+          <w:sz w:val="24"/>
+          <w:szCs w:val="24"/>
+        </w:rPr>
+        <w:t xml:space="preserve">Aplikacja webowa powinna obsłużyć min. 200 000 zapytań o trasę dziennie. Wymaga się, by wspierane były czołowe przeglądarki: Google Chrome, Microsoft Edge, Google Chrome Mobile i </w:t>
+      </w:r>
+      <w:proofErr w:type="spellStart"/>
+      <w:r>
+        <w:rPr>
+          <w:sz w:val="24"/>
+          <w:szCs w:val="24"/>
+        </w:rPr>
+        <w:t>Firefox</w:t>
+      </w:r>
+      <w:proofErr w:type="spellEnd"/>
+      <w:r>
+        <w:rPr>
+          <w:sz w:val="24"/>
+          <w:szCs w:val="24"/>
+        </w:rPr>
+        <w:t>. Aplikacja powinna działać z użyciem protokołu HTTP. Dozwolone jest używanie mechanizmu ciasteczek, jednak konieczne jest poinformowanie o tym użytkownika stosownym komunikatem z pytaniem o wyrażenie zgody.</w:t>
       </w:r>
     </w:p>
     <w:p>
       <w:pPr>
         <w:pStyle w:val="Nagwek1"/>
       </w:pPr>
-      <w:bookmarkStart w:id="19" w:name="_Toc481104515"/>
+      <w:bookmarkStart w:id="20" w:name="_Toc481104515"/>
       <w:r>
         <w:t>Ogólny plan projektu</w:t>
       </w:r>
-      <w:bookmarkEnd w:id="19"/>
+      <w:bookmarkEnd w:id="20"/>
     </w:p>
     <w:p>
       <w:pPr>
@@ -8606,18 +9188,34 @@
           <w:sz w:val="24"/>
           <w:szCs w:val="24"/>
         </w:rPr>
-        <w:t>Następnie zostaną ustalone i zdefiniowane zasoby oraz oszacowanie ryzyk.</w:t>
+        <w:t xml:space="preserve">Następnie zostaną ustalone i zdefiniowane zasoby oraz oszacowanie </w:t>
+      </w:r>
+      <w:proofErr w:type="spellStart"/>
+      <w:r>
+        <w:rPr>
+          <w:sz w:val="24"/>
+          <w:szCs w:val="24"/>
+        </w:rPr>
+        <w:t>ryzyk</w:t>
+      </w:r>
+      <w:proofErr w:type="spellEnd"/>
+      <w:r>
+        <w:rPr>
+          <w:sz w:val="24"/>
+          <w:szCs w:val="24"/>
+        </w:rPr>
+        <w:t>.</w:t>
       </w:r>
     </w:p>
     <w:p>
       <w:pPr>
         <w:pStyle w:val="Nagwek2"/>
       </w:pPr>
-      <w:bookmarkStart w:id="20" w:name="_Toc481104516"/>
+      <w:bookmarkStart w:id="21" w:name="_Toc481104516"/>
       <w:r>
         <w:t>Podział na kamienie milowe</w:t>
       </w:r>
-      <w:bookmarkEnd w:id="20"/>
+      <w:bookmarkEnd w:id="21"/>
     </w:p>
     <w:tbl>
       <w:tblPr>
@@ -8799,12 +9397,44 @@
       <w:pPr>
         <w:jc w:val="both"/>
       </w:pPr>
-      <w:bookmarkStart w:id="21" w:name="_Toc481104517"/>
-      <w:r>
-        <w:t xml:space="preserve">Wyniki kolejnych Kamieni Milowych są omawiane na zaplanowanych spotkaniach podczas Sprint Review Meetingów. </w:t>
-      </w:r>
-      <w:r>
-        <w:t>Podczas tych spotkań po prezentacji wyników etapu wybierane zostają zadania do realizacji w ramach kolejnego etapu. Notatki z tych spotkań są znajdują się w rozdziale 12.2. „Sprint review meetings”.</w:t>
+      <w:bookmarkStart w:id="22" w:name="_Toc481104517"/>
+      <w:r>
+        <w:t xml:space="preserve">Wyniki kolejnych Kamieni Milowych są omawiane na zaplanowanych spotkaniach podczas Sprint </w:t>
+      </w:r>
+      <w:proofErr w:type="spellStart"/>
+      <w:r>
+        <w:t>Review</w:t>
+      </w:r>
+      <w:proofErr w:type="spellEnd"/>
+      <w:r>
+        <w:t xml:space="preserve"> </w:t>
+      </w:r>
+      <w:proofErr w:type="spellStart"/>
+      <w:r>
+        <w:t>Meetingów</w:t>
+      </w:r>
+      <w:proofErr w:type="spellEnd"/>
+      <w:r>
+        <w:t xml:space="preserve">. </w:t>
+      </w:r>
+      <w:r>
+        <w:t xml:space="preserve">Podczas tych spotkań po prezentacji wyników etapu wybierane zostają zadania do realizacji w ramach kolejnego etapu. Notatki z tych spotkań są znajdują się w rozdziale 12.2. „Sprint </w:t>
+      </w:r>
+      <w:proofErr w:type="spellStart"/>
+      <w:r>
+        <w:t>review</w:t>
+      </w:r>
+      <w:proofErr w:type="spellEnd"/>
+      <w:r>
+        <w:t xml:space="preserve"> </w:t>
+      </w:r>
+      <w:proofErr w:type="spellStart"/>
+      <w:r>
+        <w:t>meetings</w:t>
+      </w:r>
+      <w:proofErr w:type="spellEnd"/>
+      <w:r>
+        <w:t>”.</w:t>
       </w:r>
     </w:p>
     <w:p>
@@ -8812,16 +9442,50 @@
         <w:pStyle w:val="Nagwek2"/>
       </w:pPr>
       <w:r>
-        <w:t>Sprint review meetings</w:t>
-      </w:r>
-    </w:p>
-    <w:p>
-      <w:r>
-        <w:t xml:space="preserve">Lista Sprint Review Meetingów </w:t>
-      </w:r>
-      <w:r>
-        <w:t>dotyczących kolejnych Milestonów</w:t>
-      </w:r>
+        <w:t xml:space="preserve">Sprint </w:t>
+      </w:r>
+      <w:proofErr w:type="spellStart"/>
+      <w:r>
+        <w:t>review</w:t>
+      </w:r>
+      <w:proofErr w:type="spellEnd"/>
+      <w:r>
+        <w:t xml:space="preserve"> </w:t>
+      </w:r>
+      <w:proofErr w:type="spellStart"/>
+      <w:r>
+        <w:t>meetings</w:t>
+      </w:r>
+      <w:proofErr w:type="spellEnd"/>
+    </w:p>
+    <w:p>
+      <w:r>
+        <w:t xml:space="preserve">Lista Sprint </w:t>
+      </w:r>
+      <w:proofErr w:type="spellStart"/>
+      <w:r>
+        <w:t>Review</w:t>
+      </w:r>
+      <w:proofErr w:type="spellEnd"/>
+      <w:r>
+        <w:t xml:space="preserve"> </w:t>
+      </w:r>
+      <w:proofErr w:type="spellStart"/>
+      <w:r>
+        <w:t>Meetingów</w:t>
+      </w:r>
+      <w:proofErr w:type="spellEnd"/>
+      <w:r>
+        <w:t xml:space="preserve"> </w:t>
+      </w:r>
+      <w:r>
+        <w:t xml:space="preserve">dotyczących kolejnych </w:t>
+      </w:r>
+      <w:proofErr w:type="spellStart"/>
+      <w:r>
+        <w:t>Milestonów</w:t>
+      </w:r>
+      <w:proofErr w:type="spellEnd"/>
       <w:r>
         <w:t>.</w:t>
       </w:r>
@@ -8830,16 +9494,53 @@
       <w:pPr>
         <w:pStyle w:val="Nagwek3"/>
       </w:pPr>
-      <w:r>
-        <w:t>Milestone 1 Review Meeting (21.04.2017r.)</w:t>
-      </w:r>
-    </w:p>
-    <w:p>
-      <w:pPr>
-        <w:jc w:val="both"/>
-      </w:pPr>
-      <w:r>
-        <w:t>Zaprezentowano wyniki realizacji Milestone 1. Udało zrealizować się prawie wszystkie zaplanowane zadania. Zadania związane z mockupami serwisów zewnętrznych służą wyłącznie celom testowym, ich priorytet jest niski i w związku z tym zostały przesunięte do Backlogu.</w:t>
+      <w:proofErr w:type="spellStart"/>
+      <w:r>
+        <w:t>Milestone</w:t>
+      </w:r>
+      <w:proofErr w:type="spellEnd"/>
+      <w:r>
+        <w:t xml:space="preserve"> 1 </w:t>
+      </w:r>
+      <w:proofErr w:type="spellStart"/>
+      <w:r>
+        <w:t>Review</w:t>
+      </w:r>
+      <w:proofErr w:type="spellEnd"/>
+      <w:r>
+        <w:t xml:space="preserve"> Meeting (21.04.2017r.)</w:t>
+      </w:r>
+    </w:p>
+    <w:p>
+      <w:pPr>
+        <w:jc w:val="both"/>
+      </w:pPr>
+      <w:r>
+        <w:t xml:space="preserve">Zaprezentowano wyniki realizacji </w:t>
+      </w:r>
+      <w:proofErr w:type="spellStart"/>
+      <w:r>
+        <w:t>Milestone</w:t>
+      </w:r>
+      <w:proofErr w:type="spellEnd"/>
+      <w:r>
+        <w:t xml:space="preserve"> 1. Udało zrealizować się prawie wszystkie zaplanowane zadania. Zadania związane z </w:t>
+      </w:r>
+      <w:proofErr w:type="spellStart"/>
+      <w:r>
+        <w:t>mockupami</w:t>
+      </w:r>
+      <w:proofErr w:type="spellEnd"/>
+      <w:r>
+        <w:t xml:space="preserve"> serwisów zewnętrznych służą wyłącznie celom testowym, ich priorytet jest niski i w związku z tym zostały przesunięte do </w:t>
+      </w:r>
+      <w:proofErr w:type="spellStart"/>
+      <w:r>
+        <w:t>Backlogu</w:t>
+      </w:r>
+      <w:proofErr w:type="spellEnd"/>
+      <w:r>
+        <w:t>.</w:t>
       </w:r>
     </w:p>
     <w:p>
@@ -8895,7 +9596,15 @@
         <w:jc w:val="both"/>
       </w:pPr>
       <w:r>
-        <w:t>Do realizacji w ramach Milestone 2</w:t>
+        <w:t xml:space="preserve">Do realizacji w ramach </w:t>
+      </w:r>
+      <w:proofErr w:type="spellStart"/>
+      <w:r>
+        <w:t>Milestone</w:t>
+      </w:r>
+      <w:proofErr w:type="spellEnd"/>
+      <w:r>
+        <w:t xml:space="preserve"> 2</w:t>
       </w:r>
       <w:r>
         <w:t>.</w:t>
@@ -8953,8 +9662,21 @@
       <w:pPr>
         <w:pStyle w:val="Nagwek3"/>
       </w:pPr>
-      <w:r>
-        <w:t>Milestone 2 Review Meeting (18.05</w:t>
+      <w:proofErr w:type="spellStart"/>
+      <w:r>
+        <w:t>Milestone</w:t>
+      </w:r>
+      <w:proofErr w:type="spellEnd"/>
+      <w:r>
+        <w:t xml:space="preserve"> 2 </w:t>
+      </w:r>
+      <w:proofErr w:type="spellStart"/>
+      <w:r>
+        <w:t>Review</w:t>
+      </w:r>
+      <w:proofErr w:type="spellEnd"/>
+      <w:r>
+        <w:t xml:space="preserve"> Meeting (18.05</w:t>
       </w:r>
       <w:r>
         <w:t>.2017r.)</w:t>
@@ -9053,17 +9775,15 @@
       <w:r>
         <w:t>Wybór progu krytycznego dla użytkownika.</w:t>
       </w:r>
-      <w:bookmarkStart w:id="22" w:name="_GoBack"/>
+    </w:p>
+    <w:p>
+      <w:pPr>
+        <w:pStyle w:val="Nagwek2"/>
+      </w:pPr>
+      <w:r>
+        <w:t>dokładniejszy plan realizacji</w:t>
+      </w:r>
       <w:bookmarkEnd w:id="22"/>
-    </w:p>
-    <w:p>
-      <w:pPr>
-        <w:pStyle w:val="Nagwek2"/>
-      </w:pPr>
-      <w:r>
-        <w:t>dokładniejszy plan realizacji</w:t>
-      </w:r>
-      <w:bookmarkEnd w:id="21"/>
     </w:p>
     <w:p>
       <w:pPr>
@@ -9417,14 +10137,27 @@
       <w:r>
         <w:t xml:space="preserve">Rysunek </w:t>
       </w:r>
-      <w:fldSimple w:instr=" SEQ Rysunek \* ARABIC ">
-        <w:r>
-          <w:rPr>
-            <w:noProof/>
-          </w:rPr>
-          <w:t>1</w:t>
-        </w:r>
-      </w:fldSimple>
+      <w:r>
+        <w:fldChar w:fldCharType="begin"/>
+      </w:r>
+      <w:r>
+        <w:instrText xml:space="preserve"> SEQ Rysunek \* ARABIC </w:instrText>
+      </w:r>
+      <w:r>
+        <w:fldChar w:fldCharType="separate"/>
+      </w:r>
+      <w:r>
+        <w:rPr>
+          <w:noProof/>
+        </w:rPr>
+        <w:t>1</w:t>
+      </w:r>
+      <w:r>
+        <w:rPr>
+          <w:noProof/>
+        </w:rPr>
+        <w:fldChar w:fldCharType="end"/>
+      </w:r>
       <w:r>
         <w:t xml:space="preserve"> Harmonogram projektu w postaci diagramu Gantta</w:t>
       </w:r>
@@ -9618,7 +10351,21 @@
         <w:rPr>
           <w:sz w:val="24"/>
         </w:rPr>
-        <w:t xml:space="preserve"> co drugi dzień o godzinie 22 z użyciem platformy Slack (adres:</w:t>
+        <w:t xml:space="preserve"> co drugi dzień o godzinie 22 z użyciem platformy </w:t>
+      </w:r>
+      <w:proofErr w:type="spellStart"/>
+      <w:r>
+        <w:rPr>
+          <w:sz w:val="24"/>
+        </w:rPr>
+        <w:t>Slack</w:t>
+      </w:r>
+      <w:proofErr w:type="spellEnd"/>
+      <w:r>
+        <w:rPr>
+          <w:sz w:val="24"/>
+        </w:rPr>
+        <w:t xml:space="preserve"> (adres:</w:t>
       </w:r>
       <w:r>
         <w:t xml:space="preserve"> </w:t>
@@ -9648,7 +10395,35 @@
           <w:sz w:val="24"/>
         </w:rPr>
         <w:lastRenderedPageBreak/>
-        <w:t xml:space="preserve">Jako uniwersalne kanały komunikacji poza wyżej ustalonymi terminami wybrano komentarze do tablicy Kanban na Trello (adres tablicy: </w:t>
+        <w:t xml:space="preserve">Jako uniwersalne kanały komunikacji poza wyżej ustalonymi terminami wybrano komentarze do tablicy </w:t>
+      </w:r>
+      <w:proofErr w:type="spellStart"/>
+      <w:r>
+        <w:rPr>
+          <w:sz w:val="24"/>
+        </w:rPr>
+        <w:t>Kanban</w:t>
+      </w:r>
+      <w:proofErr w:type="spellEnd"/>
+      <w:r>
+        <w:rPr>
+          <w:sz w:val="24"/>
+        </w:rPr>
+        <w:t xml:space="preserve"> na </w:t>
+      </w:r>
+      <w:proofErr w:type="spellStart"/>
+      <w:r>
+        <w:rPr>
+          <w:sz w:val="24"/>
+        </w:rPr>
+        <w:t>Trello</w:t>
+      </w:r>
+      <w:proofErr w:type="spellEnd"/>
+      <w:r>
+        <w:rPr>
+          <w:sz w:val="24"/>
+        </w:rPr>
+        <w:t xml:space="preserve"> (adres tablicy: </w:t>
       </w:r>
       <w:r>
         <w:rPr>
@@ -9761,27 +10536,45 @@
           <w:szCs w:val="24"/>
         </w:rPr>
       </w:pPr>
-      <w:r>
-        <w:rPr>
-          <w:sz w:val="24"/>
-          <w:szCs w:val="24"/>
-        </w:rPr>
-        <w:t>Given: Dany jest punkt startowy użytkownika, np. „Strzegomska, Wrocław” oraz punkt końcowy „Plac Grunwaldzki, Wrocław” oraz dostępne są stacje pomiaru jakości powietrza na terenie miasta.</w:t>
-      </w:r>
-    </w:p>
-    <w:p>
-      <w:pPr>
-        <w:rPr>
-          <w:sz w:val="24"/>
-          <w:szCs w:val="24"/>
-        </w:rPr>
-      </w:pPr>
-      <w:r>
-        <w:rPr>
-          <w:sz w:val="24"/>
-          <w:szCs w:val="24"/>
-        </w:rPr>
-        <w:t>When: Użytkownik wyzwala akcję klikając przycisk „Wyszukaj trasę”.</w:t>
+      <w:proofErr w:type="spellStart"/>
+      <w:r>
+        <w:rPr>
+          <w:sz w:val="24"/>
+          <w:szCs w:val="24"/>
+        </w:rPr>
+        <w:t>Given</w:t>
+      </w:r>
+      <w:proofErr w:type="spellEnd"/>
+      <w:r>
+        <w:rPr>
+          <w:sz w:val="24"/>
+          <w:szCs w:val="24"/>
+        </w:rPr>
+        <w:t>: Dany jest punkt startowy użytkownika, np. „Strzegomska, Wrocław” oraz punkt końcowy „Plac Grunwaldzki, Wrocław” oraz dostępne są stacje pomiaru jakości powietrza na terenie miasta.</w:t>
+      </w:r>
+    </w:p>
+    <w:p>
+      <w:pPr>
+        <w:rPr>
+          <w:sz w:val="24"/>
+          <w:szCs w:val="24"/>
+        </w:rPr>
+      </w:pPr>
+      <w:proofErr w:type="spellStart"/>
+      <w:r>
+        <w:rPr>
+          <w:sz w:val="24"/>
+          <w:szCs w:val="24"/>
+        </w:rPr>
+        <w:t>When</w:t>
+      </w:r>
+      <w:proofErr w:type="spellEnd"/>
+      <w:r>
+        <w:rPr>
+          <w:sz w:val="24"/>
+          <w:szCs w:val="24"/>
+        </w:rPr>
+        <w:t>: Użytkownik wyzwala akcję klikając przycisk „Wyszukaj trasę”.</w:t>
       </w:r>
     </w:p>
     <w:p>
@@ -9991,15 +10784,88 @@
           <w:sz w:val="24"/>
           <w:szCs w:val="24"/>
         </w:rPr>
-        <w:t xml:space="preserve">Aby zapewnić responsywność interfejsu użytkownika na zmiany rozmiarów ekranu urządzeń zostanie wykorzystany framework Bootstrap. W celu zapewnienia nieblokowania intefejsu do komunikacji z serwisami i częścią serwerową część </w:t>
-      </w:r>
+        <w:t xml:space="preserve">Aby zapewnić </w:t>
+      </w:r>
+      <w:proofErr w:type="spellStart"/>
+      <w:r>
+        <w:rPr>
+          <w:sz w:val="24"/>
+          <w:szCs w:val="24"/>
+        </w:rPr>
+        <w:t>responsywność</w:t>
+      </w:r>
+      <w:proofErr w:type="spellEnd"/>
+      <w:r>
+        <w:rPr>
+          <w:sz w:val="24"/>
+          <w:szCs w:val="24"/>
+        </w:rPr>
+        <w:t xml:space="preserve"> interfejsu użytkownika na zmiany rozmiarów ekranu urządzeń zostanie wykorzystany </w:t>
+      </w:r>
+      <w:proofErr w:type="spellStart"/>
+      <w:r>
+        <w:rPr>
+          <w:sz w:val="24"/>
+          <w:szCs w:val="24"/>
+        </w:rPr>
+        <w:t>framework</w:t>
+      </w:r>
+      <w:proofErr w:type="spellEnd"/>
+      <w:r>
+        <w:rPr>
+          <w:sz w:val="24"/>
+          <w:szCs w:val="24"/>
+        </w:rPr>
+        <w:t xml:space="preserve"> </w:t>
+      </w:r>
+      <w:proofErr w:type="spellStart"/>
+      <w:r>
+        <w:rPr>
+          <w:sz w:val="24"/>
+          <w:szCs w:val="24"/>
+        </w:rPr>
+        <w:t>Bootstrap</w:t>
+      </w:r>
+      <w:proofErr w:type="spellEnd"/>
+      <w:r>
+        <w:rPr>
+          <w:sz w:val="24"/>
+          <w:szCs w:val="24"/>
+        </w:rPr>
+        <w:t xml:space="preserve">. W celu zapewnienia nieblokowania </w:t>
+      </w:r>
+      <w:proofErr w:type="spellStart"/>
+      <w:r>
+        <w:rPr>
+          <w:sz w:val="24"/>
+          <w:szCs w:val="24"/>
+        </w:rPr>
+        <w:t>intefejsu</w:t>
+      </w:r>
+      <w:proofErr w:type="spellEnd"/>
+      <w:r>
+        <w:rPr>
+          <w:sz w:val="24"/>
+          <w:szCs w:val="24"/>
+        </w:rPr>
+        <w:t xml:space="preserve"> do komunikacji z serwisami i częścią serwerową część </w:t>
+      </w:r>
+      <w:proofErr w:type="spellStart"/>
       <w:r>
         <w:rPr>
           <w:sz w:val="24"/>
           <w:szCs w:val="24"/>
         </w:rPr>
         <w:lastRenderedPageBreak/>
-        <w:t>frontendowa będzie wykorzystywać asynchroniczne zapytania do REST-API dostarczającego opracowane informacje.</w:t>
+        <w:t>frontendowa</w:t>
+      </w:r>
+      <w:proofErr w:type="spellEnd"/>
+      <w:r>
+        <w:rPr>
+          <w:sz w:val="24"/>
+          <w:szCs w:val="24"/>
+        </w:rPr>
+        <w:t xml:space="preserve"> będzie wykorzystywać asynchroniczne zapytania do REST-API dostarczającego opracowane informacje.</w:t>
       </w:r>
     </w:p>
     <w:p>
@@ -10106,14 +10972,27 @@
       <w:r>
         <w:t xml:space="preserve">Rysunek </w:t>
       </w:r>
-      <w:fldSimple w:instr=" SEQ Rysunek \* ARABIC ">
-        <w:r>
-          <w:rPr>
-            <w:noProof/>
-          </w:rPr>
-          <w:t>2</w:t>
-        </w:r>
-      </w:fldSimple>
+      <w:r>
+        <w:fldChar w:fldCharType="begin"/>
+      </w:r>
+      <w:r>
+        <w:instrText xml:space="preserve"> SEQ Rysunek \* ARABIC </w:instrText>
+      </w:r>
+      <w:r>
+        <w:fldChar w:fldCharType="separate"/>
+      </w:r>
+      <w:r>
+        <w:rPr>
+          <w:noProof/>
+        </w:rPr>
+        <w:t>2</w:t>
+      </w:r>
+      <w:r>
+        <w:rPr>
+          <w:noProof/>
+        </w:rPr>
+        <w:fldChar w:fldCharType="end"/>
+      </w:r>
       <w:r>
         <w:t xml:space="preserve"> Interfejs podglądu obszaru wyszukiwania tras.</w:t>
       </w:r>
@@ -10251,14 +11130,27 @@
       <w:r>
         <w:t xml:space="preserve">Rysunek </w:t>
       </w:r>
-      <w:fldSimple w:instr=" SEQ Rysunek \* ARABIC ">
-        <w:r>
-          <w:rPr>
-            <w:noProof/>
-          </w:rPr>
-          <w:t>3</w:t>
-        </w:r>
-      </w:fldSimple>
+      <w:r>
+        <w:fldChar w:fldCharType="begin"/>
+      </w:r>
+      <w:r>
+        <w:instrText xml:space="preserve"> SEQ Rysunek \* ARABIC </w:instrText>
+      </w:r>
+      <w:r>
+        <w:fldChar w:fldCharType="separate"/>
+      </w:r>
+      <w:r>
+        <w:rPr>
+          <w:noProof/>
+        </w:rPr>
+        <w:t>3</w:t>
+      </w:r>
+      <w:r>
+        <w:rPr>
+          <w:noProof/>
+        </w:rPr>
+        <w:fldChar w:fldCharType="end"/>
+      </w:r>
       <w:bookmarkEnd w:id="30"/>
       <w:r>
         <w:t xml:space="preserve"> Diagram przypadków użycia.</w:t>
@@ -10403,14 +11295,27 @@
       <w:r>
         <w:t xml:space="preserve">Rysunek </w:t>
       </w:r>
-      <w:fldSimple w:instr=" SEQ Rysunek \* ARABIC ">
-        <w:r>
-          <w:rPr>
-            <w:noProof/>
-          </w:rPr>
-          <w:t>4</w:t>
-        </w:r>
-      </w:fldSimple>
+      <w:r>
+        <w:fldChar w:fldCharType="begin"/>
+      </w:r>
+      <w:r>
+        <w:instrText xml:space="preserve"> SEQ Rysunek \* ARABIC </w:instrText>
+      </w:r>
+      <w:r>
+        <w:fldChar w:fldCharType="separate"/>
+      </w:r>
+      <w:r>
+        <w:rPr>
+          <w:noProof/>
+        </w:rPr>
+        <w:t>4</w:t>
+      </w:r>
+      <w:r>
+        <w:rPr>
+          <w:noProof/>
+        </w:rPr>
+        <w:fldChar w:fldCharType="end"/>
+      </w:r>
       <w:bookmarkEnd w:id="33"/>
       <w:r>
         <w:t xml:space="preserve"> Model informacyjny.</w:t>
@@ -10500,6 +11405,7 @@
         </w:rPr>
         <w:t>GET /</w:t>
       </w:r>
+      <w:proofErr w:type="spellStart"/>
       <w:r>
         <w:rPr>
           <w:rFonts w:ascii="Courier New" w:hAnsi="Courier New" w:cs="Courier New"/>
@@ -10508,14 +11414,25 @@
         </w:rPr>
         <w:t>wyszukiwanieTras</w:t>
       </w:r>
+      <w:proofErr w:type="spellEnd"/>
       <w:r>
         <w:rPr>
           <w:rFonts w:ascii="Courier New" w:hAnsi="Courier New" w:cs="Courier New"/>
           <w:sz w:val="24"/>
           <w:szCs w:val="24"/>
         </w:rPr>
-        <w:t>/stations</w:t>
-      </w:r>
+        <w:t>/</w:t>
+      </w:r>
+      <w:proofErr w:type="spellStart"/>
+      <w:r>
+        <w:rPr>
+          <w:rFonts w:ascii="Courier New" w:hAnsi="Courier New" w:cs="Courier New"/>
+          <w:sz w:val="24"/>
+          <w:szCs w:val="24"/>
+        </w:rPr>
+        <w:t>stations</w:t>
+      </w:r>
+      <w:proofErr w:type="spellEnd"/>
       <w:r>
         <w:rPr>
           <w:sz w:val="24"/>
@@ -10558,6 +11475,7 @@
           <w:szCs w:val="24"/>
         </w:rPr>
       </w:pPr>
+      <w:proofErr w:type="spellStart"/>
       <w:r>
         <w:rPr>
           <w:rFonts w:ascii="Courier New" w:hAnsi="Courier New" w:cs="Courier New"/>
@@ -10565,7 +11483,16 @@
           <w:szCs w:val="24"/>
         </w:rPr>
         <w:lastRenderedPageBreak/>
-        <w:t xml:space="preserve">coords </w:t>
+        <w:t>coords</w:t>
+      </w:r>
+      <w:proofErr w:type="spellEnd"/>
+      <w:r>
+        <w:rPr>
+          <w:rFonts w:ascii="Courier New" w:hAnsi="Courier New" w:cs="Courier New"/>
+          <w:sz w:val="24"/>
+          <w:szCs w:val="24"/>
+        </w:rPr>
+        <w:t xml:space="preserve"> </w:t>
       </w:r>
       <w:r>
         <w:rPr>
@@ -10630,13 +11557,23 @@
           <w:szCs w:val="24"/>
         </w:rPr>
       </w:pPr>
+      <w:proofErr w:type="spellStart"/>
       <w:r>
         <w:rPr>
           <w:rFonts w:ascii="Courier New" w:hAnsi="Courier New" w:cs="Courier New"/>
           <w:sz w:val="24"/>
           <w:szCs w:val="24"/>
         </w:rPr>
-        <w:t xml:space="preserve">uid </w:t>
+        <w:t>uid</w:t>
+      </w:r>
+      <w:proofErr w:type="spellEnd"/>
+      <w:r>
+        <w:rPr>
+          <w:rFonts w:ascii="Courier New" w:hAnsi="Courier New" w:cs="Courier New"/>
+          <w:sz w:val="24"/>
+          <w:szCs w:val="24"/>
+        </w:rPr>
+        <w:t xml:space="preserve"> </w:t>
       </w:r>
       <w:r>
         <w:rPr>
@@ -10659,6 +11596,7 @@
           <w:szCs w:val="24"/>
         </w:rPr>
       </w:pPr>
+      <w:proofErr w:type="spellStart"/>
       <w:r>
         <w:rPr>
           <w:rFonts w:ascii="Courier New" w:hAnsi="Courier New" w:cs="Courier New"/>
@@ -10667,12 +11605,45 @@
         </w:rPr>
         <w:t>aqi</w:t>
       </w:r>
-      <w:r>
-        <w:rPr>
-          <w:sz w:val="24"/>
-          <w:szCs w:val="24"/>
-        </w:rPr>
-        <w:t xml:space="preserve"> – (ang. Air Quality Index) – wskaźnik jakości powietrza,</w:t>
+      <w:proofErr w:type="spellEnd"/>
+      <w:r>
+        <w:rPr>
+          <w:sz w:val="24"/>
+          <w:szCs w:val="24"/>
+        </w:rPr>
+        <w:t xml:space="preserve"> – (ang. </w:t>
+      </w:r>
+      <w:proofErr w:type="spellStart"/>
+      <w:r>
+        <w:rPr>
+          <w:sz w:val="24"/>
+          <w:szCs w:val="24"/>
+        </w:rPr>
+        <w:t>Air</w:t>
+      </w:r>
+      <w:proofErr w:type="spellEnd"/>
+      <w:r>
+        <w:rPr>
+          <w:sz w:val="24"/>
+          <w:szCs w:val="24"/>
+        </w:rPr>
+        <w:t xml:space="preserve"> </w:t>
+      </w:r>
+      <w:proofErr w:type="spellStart"/>
+      <w:r>
+        <w:rPr>
+          <w:sz w:val="24"/>
+          <w:szCs w:val="24"/>
+        </w:rPr>
+        <w:t>Quality</w:t>
+      </w:r>
+      <w:proofErr w:type="spellEnd"/>
+      <w:r>
+        <w:rPr>
+          <w:sz w:val="24"/>
+          <w:szCs w:val="24"/>
+        </w:rPr>
+        <w:t xml:space="preserve"> Index) – wskaźnik jakości powietrza,</w:t>
       </w:r>
     </w:p>
     <w:p>
@@ -10754,6 +11725,7 @@
         </w:rPr>
         <w:t>GET /</w:t>
       </w:r>
+      <w:proofErr w:type="spellStart"/>
       <w:r>
         <w:rPr>
           <w:rFonts w:ascii="Courier New" w:hAnsi="Courier New" w:cs="Courier New"/>
@@ -10762,6 +11734,7 @@
         </w:rPr>
         <w:t>wyszukiwanieTras</w:t>
       </w:r>
+      <w:proofErr w:type="spellEnd"/>
       <w:r>
         <w:rPr>
           <w:rFonts w:ascii="Courier New" w:hAnsi="Courier New" w:cs="Courier New"/>
@@ -10770,6 +11743,7 @@
         </w:rPr>
         <w:t>/</w:t>
       </w:r>
+      <w:proofErr w:type="spellStart"/>
       <w:r>
         <w:rPr>
           <w:rFonts w:ascii="Courier New" w:hAnsi="Courier New" w:cs="Courier New"/>
@@ -10778,6 +11752,7 @@
         </w:rPr>
         <w:t>routes</w:t>
       </w:r>
+      <w:proofErr w:type="spellEnd"/>
       <w:r>
         <w:rPr>
           <w:sz w:val="24"/>
@@ -10829,6 +11804,7 @@
           <w:szCs w:val="24"/>
         </w:rPr>
       </w:pPr>
+      <w:proofErr w:type="spellStart"/>
       <w:r>
         <w:rPr>
           <w:sz w:val="24"/>
@@ -10841,7 +11817,15 @@
           <w:sz w:val="24"/>
           <w:szCs w:val="24"/>
         </w:rPr>
-        <w:t>oords – lista współrzędnych zawierająca 2 współrzędne punktu początkowego oraz 2 współrzędne punktu końcowego trasy.</w:t>
+        <w:t>oords</w:t>
+      </w:r>
+      <w:proofErr w:type="spellEnd"/>
+      <w:r>
+        <w:rPr>
+          <w:sz w:val="24"/>
+          <w:szCs w:val="24"/>
+        </w:rPr>
+        <w:t xml:space="preserve"> – lista współrzędnych zawierająca 2 współrzędne punktu początkowego oraz 2 współrzędne punktu końcowego trasy.</w:t>
       </w:r>
     </w:p>
     <w:p>
@@ -10902,7 +11886,23 @@
           <w:sz w:val="24"/>
           <w:szCs w:val="24"/>
         </w:rPr>
-        <w:t>Każdy pomiar będzie zapisywany do celów archiwalnych w bazie MongoDB jako obiekt JSON według przedstawionego wcześniej modelu. W razie braku dostępu do aktualnych danych pomiarowych wykorzystywane będą najnowsze dane archiwalne.</w:t>
+        <w:t xml:space="preserve">Każdy pomiar będzie zapisywany do celów archiwalnych w bazie </w:t>
+      </w:r>
+      <w:proofErr w:type="spellStart"/>
+      <w:r>
+        <w:rPr>
+          <w:sz w:val="24"/>
+          <w:szCs w:val="24"/>
+        </w:rPr>
+        <w:t>MongoDB</w:t>
+      </w:r>
+      <w:proofErr w:type="spellEnd"/>
+      <w:r>
+        <w:rPr>
+          <w:sz w:val="24"/>
+          <w:szCs w:val="24"/>
+        </w:rPr>
+        <w:t xml:space="preserve"> jako obiekt JSON według przedstawionego wcześniej modelu. W razie braku dostępu do aktualnych danych pomiarowych wykorzystywane będą najnowsze dane archiwalne.</w:t>
       </w:r>
     </w:p>
     <w:p>
@@ -10958,14 +11958,27 @@
       <w:r>
         <w:t xml:space="preserve">Rysunek </w:t>
       </w:r>
-      <w:fldSimple w:instr=" SEQ Rysunek \* ARABIC ">
-        <w:r>
-          <w:rPr>
-            <w:noProof/>
-          </w:rPr>
-          <w:t>5</w:t>
-        </w:r>
-      </w:fldSimple>
+      <w:r>
+        <w:fldChar w:fldCharType="begin"/>
+      </w:r>
+      <w:r>
+        <w:instrText xml:space="preserve"> SEQ Rysunek \* ARABIC </w:instrText>
+      </w:r>
+      <w:r>
+        <w:fldChar w:fldCharType="separate"/>
+      </w:r>
+      <w:r>
+        <w:rPr>
+          <w:noProof/>
+        </w:rPr>
+        <w:t>5</w:t>
+      </w:r>
+      <w:r>
+        <w:rPr>
+          <w:noProof/>
+        </w:rPr>
+        <w:fldChar w:fldCharType="end"/>
+      </w:r>
       <w:r>
         <w:t xml:space="preserve"> Szczegółowy diagram pakietów.</w:t>
       </w:r>
@@ -11053,14 +12066,27 @@
       <w:r>
         <w:t xml:space="preserve">Rysunek </w:t>
       </w:r>
-      <w:fldSimple w:instr=" SEQ Rysunek \* ARABIC ">
-        <w:r>
-          <w:rPr>
-            <w:noProof/>
-          </w:rPr>
-          <w:t>6</w:t>
-        </w:r>
-      </w:fldSimple>
+      <w:r>
+        <w:fldChar w:fldCharType="begin"/>
+      </w:r>
+      <w:r>
+        <w:instrText xml:space="preserve"> SEQ Rysunek \* ARABIC </w:instrText>
+      </w:r>
+      <w:r>
+        <w:fldChar w:fldCharType="separate"/>
+      </w:r>
+      <w:r>
+        <w:rPr>
+          <w:noProof/>
+        </w:rPr>
+        <w:t>6</w:t>
+      </w:r>
+      <w:r>
+        <w:rPr>
+          <w:noProof/>
+        </w:rPr>
+        <w:fldChar w:fldCharType="end"/>
+      </w:r>
       <w:r>
         <w:t xml:space="preserve"> Diagram rozmieszczenia</w:t>
       </w:r>
@@ -11164,8 +12190,16 @@
               <w:rPr>
                 <w:sz w:val="24"/>
               </w:rPr>
-              <w:t>Zaktualizowana przeglądarka Google Chrome (v. min. 53) z włączoną obsługą JavaScriptu</w:t>
-            </w:r>
+              <w:t xml:space="preserve">Zaktualizowana przeglądarka Google Chrome (v. min. 53) z włączoną obsługą </w:t>
+            </w:r>
+            <w:proofErr w:type="spellStart"/>
+            <w:r>
+              <w:rPr>
+                <w:sz w:val="24"/>
+              </w:rPr>
+              <w:t>JavaScriptu</w:t>
+            </w:r>
+            <w:proofErr w:type="spellEnd"/>
           </w:p>
           <w:p>
             <w:pPr>
@@ -11296,11 +12330,19 @@
                 <w:sz w:val="24"/>
               </w:rPr>
             </w:pPr>
-            <w:r>
-              <w:rPr>
-                <w:sz w:val="24"/>
-              </w:rPr>
-              <w:t>Pamić RAM min. 1GB</w:t>
+            <w:proofErr w:type="spellStart"/>
+            <w:r>
+              <w:rPr>
+                <w:sz w:val="24"/>
+              </w:rPr>
+              <w:t>Pamić</w:t>
+            </w:r>
+            <w:proofErr w:type="spellEnd"/>
+            <w:r>
+              <w:rPr>
+                <w:sz w:val="24"/>
+              </w:rPr>
+              <w:t xml:space="preserve"> RAM min. 1GB</w:t>
             </w:r>
           </w:p>
           <w:p>
@@ -11345,47 +12387,131 @@
         <w:rPr>
           <w:sz w:val="24"/>
         </w:rPr>
-        <w:t>Do realizacji projektu aplikacji webowej wybrano język JavaScript. Po stronie serwerowej wybrano środowisko Node.js oraz oferowany przez nie framework Express. Środowisko to pozwala na wygodną i szybką obsługę żądań użytkowników, a także na postawienie prostego serwera HTTP. Wybór tej technologii znacząco upraszcza też infrastrukturę serwera, gdyż po instalacji menadżera pakietów NPM oraz środowiska Node.js nie jest potrzebne żadne dodatkowe oprogramowanie, zarządzanie serwerem i bibliotekami odbywa się bezpośrednio za pomocą tych narzędzi.</w:t>
-      </w:r>
-    </w:p>
-    <w:p>
-      <w:pPr>
-        <w:jc w:val="both"/>
-        <w:rPr>
-          <w:sz w:val="24"/>
-        </w:rPr>
-      </w:pPr>
-      <w:r>
-        <w:rPr>
-          <w:sz w:val="24"/>
-        </w:rPr>
-        <w:t>Jako framework zarządzający szablonami widoków wykorzystano Handlebars.js. Po stronie części klienckiej wykorzystywane są frameworki jQuery -</w:t>
-      </w:r>
+        <w:t xml:space="preserve">Do realizacji projektu aplikacji webowej wybrano język JavaScript. Po stronie serwerowej wybrano środowisko Node.js oraz oferowany przez nie </w:t>
+      </w:r>
+      <w:proofErr w:type="spellStart"/>
+      <w:r>
+        <w:rPr>
+          <w:sz w:val="24"/>
+        </w:rPr>
+        <w:t>framework</w:t>
+      </w:r>
+      <w:proofErr w:type="spellEnd"/>
+      <w:r>
+        <w:rPr>
+          <w:sz w:val="24"/>
+        </w:rPr>
+        <w:t xml:space="preserve"> Express. Środowisko to pozwala na wygodną i szybką obsługę żądań użytkowników, a także na postawienie prostego serwera HTTP. Wybór tej technologii znacząco upraszcza też infrastrukturę serwera, gdyż po instalacji menadżera pakietów NPM oraz środowiska Node.js nie jest potrzebne żadne dodatkowe oprogramowanie, zarządzanie serwerem i bibliotekami odbywa się bezpośrednio za pomocą tych narzędzi.</w:t>
+      </w:r>
+    </w:p>
+    <w:p>
+      <w:pPr>
+        <w:jc w:val="both"/>
+        <w:rPr>
+          <w:sz w:val="24"/>
+        </w:rPr>
+      </w:pPr>
+      <w:r>
+        <w:rPr>
+          <w:sz w:val="24"/>
+        </w:rPr>
+        <w:t xml:space="preserve">Jako </w:t>
+      </w:r>
+      <w:proofErr w:type="spellStart"/>
+      <w:r>
+        <w:rPr>
+          <w:sz w:val="24"/>
+        </w:rPr>
+        <w:t>framework</w:t>
+      </w:r>
+      <w:proofErr w:type="spellEnd"/>
+      <w:r>
+        <w:rPr>
+          <w:sz w:val="24"/>
+        </w:rPr>
+        <w:t xml:space="preserve"> zarządzający szablonami widoków wykorzystano Handlebars.js. Po stronie części klienckiej wykorzystywane są </w:t>
+      </w:r>
+      <w:proofErr w:type="spellStart"/>
+      <w:r>
+        <w:rPr>
+          <w:sz w:val="24"/>
+        </w:rPr>
+        <w:t>frameworki</w:t>
+      </w:r>
+      <w:proofErr w:type="spellEnd"/>
       <w:r>
         <w:rPr>
           <w:sz w:val="24"/>
         </w:rPr>
         <w:t xml:space="preserve"> </w:t>
       </w:r>
-      <w:r>
-        <w:rPr>
-          <w:sz w:val="24"/>
-        </w:rPr>
-        <w:t>do generowanie zapytań do serwera oraz OpenLayers 3 – do tworzenia i zarządzania widokiem mapy.</w:t>
-      </w:r>
-    </w:p>
-    <w:p>
-      <w:pPr>
-        <w:jc w:val="both"/>
-        <w:rPr>
-          <w:sz w:val="24"/>
-        </w:rPr>
-      </w:pPr>
-      <w:r>
-        <w:rPr>
-          <w:sz w:val="24"/>
-        </w:rPr>
-        <w:t>Do archiwizacji wyników pomiarów wykorzystana zostanie nierelacyjna baza MongoDB. Baza ta posiada dobrą integrację z wybranymi technologiami, typ obiektów w bazie jest identyczny z typem JSON wykorzystywanym przez JavaScript, nie jest więc potrzebny system ORM.</w:t>
+      <w:proofErr w:type="spellStart"/>
+      <w:r>
+        <w:rPr>
+          <w:sz w:val="24"/>
+        </w:rPr>
+        <w:t>jQuery</w:t>
+      </w:r>
+      <w:proofErr w:type="spellEnd"/>
+      <w:r>
+        <w:rPr>
+          <w:sz w:val="24"/>
+        </w:rPr>
+        <w:t xml:space="preserve"> -</w:t>
+      </w:r>
+      <w:r>
+        <w:rPr>
+          <w:sz w:val="24"/>
+        </w:rPr>
+        <w:t xml:space="preserve"> </w:t>
+      </w:r>
+      <w:r>
+        <w:rPr>
+          <w:sz w:val="24"/>
+        </w:rPr>
+        <w:t xml:space="preserve">do generowanie zapytań do serwera oraz </w:t>
+      </w:r>
+      <w:proofErr w:type="spellStart"/>
+      <w:r>
+        <w:rPr>
+          <w:sz w:val="24"/>
+        </w:rPr>
+        <w:t>OpenLayers</w:t>
+      </w:r>
+      <w:proofErr w:type="spellEnd"/>
+      <w:r>
+        <w:rPr>
+          <w:sz w:val="24"/>
+        </w:rPr>
+        <w:t xml:space="preserve"> 3 – do tworzenia i zarządzania widokiem mapy.</w:t>
+      </w:r>
+    </w:p>
+    <w:p>
+      <w:pPr>
+        <w:jc w:val="both"/>
+        <w:rPr>
+          <w:sz w:val="24"/>
+        </w:rPr>
+      </w:pPr>
+      <w:r>
+        <w:rPr>
+          <w:sz w:val="24"/>
+        </w:rPr>
+        <w:t xml:space="preserve">Do archiwizacji wyników pomiarów wykorzystana zostanie nierelacyjna baza </w:t>
+      </w:r>
+      <w:proofErr w:type="spellStart"/>
+      <w:r>
+        <w:rPr>
+          <w:sz w:val="24"/>
+        </w:rPr>
+        <w:t>MongoDB</w:t>
+      </w:r>
+      <w:proofErr w:type="spellEnd"/>
+      <w:r>
+        <w:rPr>
+          <w:sz w:val="24"/>
+        </w:rPr>
+        <w:t>. Baza ta posiada dobrą integrację z wybranymi technologiami, typ obiektów w bazie jest identyczny z typem JSON wykorzystywanym przez JavaScript, nie jest więc potrzebny system ORM.</w:t>
       </w:r>
     </w:p>
     <w:p>
@@ -13839,18 +14965,18 @@
 </file>
 
 <file path=customXml/item2.xml><?xml version="1.0" encoding="utf-8"?>
-<p:properties xmlns:p="http://schemas.microsoft.com/office/2006/metadata/properties" xmlns:xsi="http://www.w3.org/2001/XMLSchema-instance" xmlns:pc="http://schemas.microsoft.com/office/infopath/2007/PartnerControls">
-  <documentManagement/>
-</p:properties>
-</file>
-
-<file path=customXml/item3.xml><?xml version="1.0" encoding="utf-8"?>
 <?mso-contentType ?>
 <FormTemplates xmlns="http://schemas.microsoft.com/sharepoint/v3/contenttype/forms">
   <Display>DocumentLibraryForm</Display>
   <Edit>DocumentLibraryForm</Edit>
   <New>DocumentLibraryForm</New>
 </FormTemplates>
+</file>
+
+<file path=customXml/item3.xml><?xml version="1.0" encoding="utf-8"?>
+<p:properties xmlns:p="http://schemas.microsoft.com/office/2006/metadata/properties" xmlns:xsi="http://www.w3.org/2001/XMLSchema-instance" xmlns:pc="http://schemas.microsoft.com/office/infopath/2007/PartnerControls">
+  <documentManagement/>
+</p:properties>
 </file>
 
 <file path=customXml/item4.xml><?xml version="1.0" encoding="utf-8"?>
@@ -13874,6 +15000,14 @@
 </file>
 
 <file path=customXml/itemProps2.xml><?xml version="1.0" encoding="utf-8"?>
+<ds:datastoreItem xmlns:ds="http://schemas.openxmlformats.org/officeDocument/2006/customXml" ds:itemID="{9110A8C1-4634-43BE-ADEC-FA6D6F8F20B2}">
+  <ds:schemaRefs>
+    <ds:schemaRef ds:uri="http://schemas.microsoft.com/sharepoint/v3/contenttype/forms"/>
+  </ds:schemaRefs>
+</ds:datastoreItem>
+</file>
+
+<file path=customXml/itemProps3.xml><?xml version="1.0" encoding="utf-8"?>
 <ds:datastoreItem xmlns:ds="http://schemas.openxmlformats.org/officeDocument/2006/customXml" ds:itemID="{1F29D70E-0FA8-4C5C-B42F-E0239435A073}">
   <ds:schemaRefs>
     <ds:schemaRef ds:uri="http://schemas.microsoft.com/office/2006/metadata/properties"/>
@@ -13882,16 +15016,8 @@
 </ds:datastoreItem>
 </file>
 
-<file path=customXml/itemProps3.xml><?xml version="1.0" encoding="utf-8"?>
-<ds:datastoreItem xmlns:ds="http://schemas.openxmlformats.org/officeDocument/2006/customXml" ds:itemID="{9110A8C1-4634-43BE-ADEC-FA6D6F8F20B2}">
-  <ds:schemaRefs>
-    <ds:schemaRef ds:uri="http://schemas.microsoft.com/sharepoint/v3/contenttype/forms"/>
-  </ds:schemaRefs>
-</ds:datastoreItem>
-</file>
-
 <file path=customXml/itemProps4.xml><?xml version="1.0" encoding="utf-8"?>
-<ds:datastoreItem xmlns:ds="http://schemas.openxmlformats.org/officeDocument/2006/customXml" ds:itemID="{608A1D8C-E4AB-436A-BFF7-2AC5C2729011}">
+<ds:datastoreItem xmlns:ds="http://schemas.openxmlformats.org/officeDocument/2006/customXml" ds:itemID="{03D91F1D-CCF6-4CA4-B04B-187E55D1A318}">
   <ds:schemaRefs>
     <ds:schemaRef ds:uri="http://schemas.openxmlformats.org/officeDocument/2006/bibliography"/>
   </ds:schemaRefs>

</xml_diff>